<commit_message>
new with above TAC
</commit_message>
<xml_diff>
--- a/Tables/Table19SI.docx
+++ b/Tables/Table19SI.docx
@@ -1,6 +1,6 @@
 
 <file path=word/document.xml><?xml version="1.0" encoding="utf-8"?>
-<w:document xmlns:w="http://schemas.openxmlformats.org/wordprocessingml/2006/main" xmlns:r="http://schemas.openxmlformats.org/officeDocument/2006/relationships" xmlns:w14="http://schemas.microsoft.com/office/word/2010/wordml" xmlns:wp="http://schemas.openxmlformats.org/drawingml/2006/wordprocessingDrawing" xmlns:a="http://schemas.openxmlformats.org/drawingml/2006/main" xmlns:m="http://schemas.openxmlformats.org/officeDocument/2006/math" xmlns:w15="http://schemas.microsoft.com/office/word/2012/wordml" xmlns:mc="http://schemas.openxmlformats.org/markup-compatibility/2006" xmlns:ns9="http://schemas.openxmlformats.org/schemaLibrary/2006/main" xmlns:wne="http://schemas.microsoft.com/office/word/2006/wordml" xmlns:c="http://schemas.openxmlformats.org/drawingml/2006/chart" xmlns:ns12="http://schemas.openxmlformats.org/drawingml/2006/chartDrawing" xmlns:dgm="http://schemas.openxmlformats.org/drawingml/2006/diagram" xmlns:pic="http://schemas.openxmlformats.org/drawingml/2006/picture" xmlns:xdr="http://schemas.openxmlformats.org/drawingml/2006/spreadsheetDrawing" xmlns:dsp="http://schemas.microsoft.com/office/drawing/2008/diagram" xmlns:ns17="urn:schemas-microsoft-com:office:excel" xmlns:o="urn:schemas-microsoft-com:office:office" xmlns:v="urn:schemas-microsoft-com:vml" xmlns:w10="urn:schemas-microsoft-com:office:word" xmlns:ns21="urn:schemas-microsoft-com:office:powerpoint" xmlns:ns23="http://schemas.microsoft.com/office/2006/coverPageProps" xmlns:odx="http://opendope.org/xpaths" xmlns:odc="http://opendope.org/conditions" xmlns:odq="http://opendope.org/questions" xmlns:oda="http://opendope.org/answers" xmlns:odi="http://opendope.org/components" xmlns:odgm="http://opendope.org/SmartArt/DataHierarchy" xmlns:ns30="http://schemas.openxmlformats.org/officeDocument/2006/bibliography" xmlns:ns31="http://schemas.openxmlformats.org/drawingml/2006/compatibility" xmlns:ns32="http://schemas.openxmlformats.org/drawingml/2006/lockedCanvas" mc:Ignorable="w14 w15">
+<w:document xmlns:w="http://schemas.openxmlformats.org/wordprocessingml/2006/main" xmlns:m="http://schemas.openxmlformats.org/officeDocument/2006/math" xmlns:r="http://schemas.openxmlformats.org/officeDocument/2006/relationships" xmlns:w14="http://schemas.microsoft.com/office/word/2010/wordml" xmlns:wp="http://schemas.openxmlformats.org/drawingml/2006/wordprocessingDrawing" xmlns:a="http://schemas.openxmlformats.org/drawingml/2006/main" xmlns:w15="http://schemas.microsoft.com/office/word/2012/wordml" xmlns:mc="http://schemas.openxmlformats.org/markup-compatibility/2006" xmlns:ns9="http://schemas.openxmlformats.org/schemaLibrary/2006/main" xmlns:wne="http://schemas.microsoft.com/office/word/2006/wordml" xmlns:c="http://schemas.openxmlformats.org/drawingml/2006/chart" xmlns:ns12="http://schemas.openxmlformats.org/drawingml/2006/chartDrawing" xmlns:dgm="http://schemas.openxmlformats.org/drawingml/2006/diagram" xmlns:pic="http://schemas.openxmlformats.org/drawingml/2006/picture" xmlns:xdr="http://schemas.openxmlformats.org/drawingml/2006/spreadsheetDrawing" xmlns:dsp="http://schemas.microsoft.com/office/drawing/2008/diagram" xmlns:ns17="urn:schemas-microsoft-com:office:excel" xmlns:o="urn:schemas-microsoft-com:office:office" xmlns:v="urn:schemas-microsoft-com:vml" xmlns:w10="urn:schemas-microsoft-com:office:word" xmlns:ns21="urn:schemas-microsoft-com:office:powerpoint" xmlns:ns23="http://schemas.microsoft.com/office/2006/coverPageProps" xmlns:odx="http://opendope.org/xpaths" xmlns:odc="http://opendope.org/conditions" xmlns:odq="http://opendope.org/questions" xmlns:oda="http://opendope.org/answers" xmlns:odi="http://opendope.org/components" xmlns:odgm="http://opendope.org/SmartArt/DataHierarchy" xmlns:ns30="http://schemas.openxmlformats.org/officeDocument/2006/bibliography" xmlns:ns31="http://schemas.openxmlformats.org/drawingml/2006/compatibility" xmlns:ns32="http://schemas.openxmlformats.org/drawingml/2006/lockedCanvas" mc:Ignorable="w14 w15">
   <w:body>
     <w:p>
       <w:pPr>
@@ -59,7 +59,7 @@
                 <w:color w:val="000000"/>
                 <w:sz w:val="20"/>
               </w:rPr>
-              <w:t xml:space="preserve">COUNTRIES</w:t>
+              <w:t xml:space="preserve">SPECIES</w:t>
             </w:r>
           </w:p>
         </w:tc>
@@ -85,17 +85,7 @@
                 <w:color w:val="000000"/>
                 <w:sz w:val="20"/>
               </w:rPr>
-              <w:t xml:space="preserve">QUOTAS</w:t>
-            </w:r>
-            <w:r>
-              <w:rPr>
-                <w:rFonts w:ascii="Times New Roman" w:hAnsi="Times New Roman" w:cs="Times New Roman"/>
-                <w:i w:val="true"/>
-                <w:color w:val="000000"/>
-                <w:sz w:val="20"/>
-              </w:rPr>
-              <w:br/>
-              <w:t xml:space="preserve">cod</w:t>
+              <w:t xml:space="preserve">COUNTRIES</w:t>
             </w:r>
           </w:p>
         </w:tc>
@@ -123,16 +113,6 @@
               </w:rPr>
               <w:t xml:space="preserve">QUOTAS</w:t>
             </w:r>
-            <w:r>
-              <w:rPr>
-                <w:rFonts w:ascii="Times New Roman" w:hAnsi="Times New Roman" w:cs="Times New Roman"/>
-                <w:i w:val="true"/>
-                <w:color w:val="000000"/>
-                <w:sz w:val="20"/>
-              </w:rPr>
-              <w:br/>
-              <w:t xml:space="preserve">hake</w:t>
-            </w:r>
           </w:p>
         </w:tc>
       </w:tr>
@@ -168,6 +148,36 @@
                 <w:color w:val="000000"/>
                 <w:sz w:val="20"/>
               </w:rPr>
+              <w:t xml:space="preserve">Atlantic cod</w:t>
+            </w:r>
+          </w:p>
+        </w:tc>
+        <w:tc>
+          <w:tcPr>
+            <w:shd w:fill="E5E5E5"/>
+            <w:vAlign w:val="center"/>
+          </w:tcPr>
+          <w:p>
+            <w:pPr>
+              <w:pBdr/>
+              <w:spacing w:before="20" w:after="20"/>
+              <w:ind w:left="20" w:right="20"/>
+              <w:jc w:val="center"/>
+            </w:pPr>
+            <w:r>
+              <w:rPr>
+                <w:rFonts w:ascii="Times New Roman" w:hAnsi="Times New Roman" w:cs="Times New Roman"/>
+                <w:color w:val="000000"/>
+                <w:sz w:val="20"/>
+              </w:rPr>
+              <w:t xml:space="preserve"/>
+            </w:r>
+            <w:r>
+              <w:rPr>
+                <w:rFonts w:ascii="Times New Roman" w:hAnsi="Times New Roman" w:cs="Times New Roman"/>
+                <w:color w:val="000000"/>
+                <w:sz w:val="20"/>
+              </w:rPr>
               <w:t xml:space="preserve">BE</w:t>
             </w:r>
           </w:p>
@@ -198,37 +208,7 @@
                 <w:color w:val="000000"/>
                 <w:sz w:val="20"/>
               </w:rPr>
-              <w:t xml:space="preserve">0.018</w:t>
-            </w:r>
-          </w:p>
-        </w:tc>
-        <w:tc>
-          <w:tcPr>
-            <w:shd w:fill="E5E5E5"/>
-            <w:vAlign w:val="center"/>
-          </w:tcPr>
-          <w:p>
-            <w:pPr>
-              <w:pBdr/>
-              <w:spacing w:before="20" w:after="20"/>
-              <w:ind w:left="20" w:right="20"/>
-              <w:jc w:val="center"/>
-            </w:pPr>
-            <w:r>
-              <w:rPr>
-                <w:rFonts w:ascii="Times New Roman" w:hAnsi="Times New Roman" w:cs="Times New Roman"/>
-                <w:color w:val="000000"/>
-                <w:sz w:val="20"/>
-              </w:rPr>
-              <w:t xml:space="preserve"/>
-            </w:r>
-            <w:r>
-              <w:rPr>
-                <w:rFonts w:ascii="Times New Roman" w:hAnsi="Times New Roman" w:cs="Times New Roman"/>
-                <w:color w:val="000000"/>
-                <w:sz w:val="20"/>
-              </w:rPr>
-              <w:t xml:space="preserve">0.011</w:t>
+              <w:t xml:space="preserve">0.200</w:t>
             </w:r>
           </w:p>
         </w:tc>
@@ -265,6 +245,36 @@
                 <w:color w:val="000000"/>
                 <w:sz w:val="20"/>
               </w:rPr>
+              <w:t xml:space="preserve">Atlantic cod</w:t>
+            </w:r>
+          </w:p>
+        </w:tc>
+        <w:tc>
+          <w:tcPr>
+            <w:shd w:fill="FFFFFF"/>
+            <w:vAlign w:val="center"/>
+          </w:tcPr>
+          <w:p>
+            <w:pPr>
+              <w:pBdr/>
+              <w:spacing w:before="20" w:after="20"/>
+              <w:ind w:left="20" w:right="20"/>
+              <w:jc w:val="center"/>
+            </w:pPr>
+            <w:r>
+              <w:rPr>
+                <w:rFonts w:ascii="Times New Roman" w:hAnsi="Times New Roman" w:cs="Times New Roman"/>
+                <w:color w:val="000000"/>
+                <w:sz w:val="20"/>
+              </w:rPr>
+              <w:t xml:space="preserve"/>
+            </w:r>
+            <w:r>
+              <w:rPr>
+                <w:rFonts w:ascii="Times New Roman" w:hAnsi="Times New Roman" w:cs="Times New Roman"/>
+                <w:color w:val="000000"/>
+                <w:sz w:val="20"/>
+              </w:rPr>
               <w:t xml:space="preserve">DK</w:t>
             </w:r>
           </w:p>
@@ -295,37 +305,7 @@
                 <w:color w:val="000000"/>
                 <w:sz w:val="20"/>
               </w:rPr>
-              <w:t xml:space="preserve">0.350</w:t>
-            </w:r>
-          </w:p>
-        </w:tc>
-        <w:tc>
-          <w:tcPr>
-            <w:shd w:fill="FFFFFF"/>
-            <w:vAlign w:val="center"/>
-          </w:tcPr>
-          <w:p>
-            <w:pPr>
-              <w:pBdr/>
-              <w:spacing w:before="20" w:after="20"/>
-              <w:ind w:left="20" w:right="20"/>
-              <w:jc w:val="center"/>
-            </w:pPr>
-            <w:r>
-              <w:rPr>
-                <w:rFonts w:ascii="Times New Roman" w:hAnsi="Times New Roman" w:cs="Times New Roman"/>
-                <w:color w:val="000000"/>
-                <w:sz w:val="20"/>
-              </w:rPr>
-              <w:t xml:space="preserve"/>
-            </w:r>
-            <w:r>
-              <w:rPr>
-                <w:rFonts w:ascii="Times New Roman" w:hAnsi="Times New Roman" w:cs="Times New Roman"/>
-                <w:color w:val="000000"/>
-                <w:sz w:val="20"/>
-              </w:rPr>
-              <w:t xml:space="preserve">0.091</w:t>
+              <w:t xml:space="preserve">0.237</w:t>
             </w:r>
           </w:p>
         </w:tc>
@@ -362,6 +342,36 @@
                 <w:color w:val="000000"/>
                 <w:sz w:val="20"/>
               </w:rPr>
+              <w:t xml:space="preserve">Atlantic cod</w:t>
+            </w:r>
+          </w:p>
+        </w:tc>
+        <w:tc>
+          <w:tcPr>
+            <w:shd w:fill="E5E5E5"/>
+            <w:vAlign w:val="center"/>
+          </w:tcPr>
+          <w:p>
+            <w:pPr>
+              <w:pBdr/>
+              <w:spacing w:before="20" w:after="20"/>
+              <w:ind w:left="20" w:right="20"/>
+              <w:jc w:val="center"/>
+            </w:pPr>
+            <w:r>
+              <w:rPr>
+                <w:rFonts w:ascii="Times New Roman" w:hAnsi="Times New Roman" w:cs="Times New Roman"/>
+                <w:color w:val="000000"/>
+                <w:sz w:val="20"/>
+              </w:rPr>
+              <w:t xml:space="preserve"/>
+            </w:r>
+            <w:r>
+              <w:rPr>
+                <w:rFonts w:ascii="Times New Roman" w:hAnsi="Times New Roman" w:cs="Times New Roman"/>
+                <w:color w:val="000000"/>
+                <w:sz w:val="20"/>
+              </w:rPr>
               <w:t xml:space="preserve">DE</w:t>
             </w:r>
           </w:p>
@@ -392,37 +402,7 @@
                 <w:color w:val="000000"/>
                 <w:sz w:val="20"/>
               </w:rPr>
-              <w:t xml:space="preserve">0.303</w:t>
-            </w:r>
-          </w:p>
-        </w:tc>
-        <w:tc>
-          <w:tcPr>
-            <w:shd w:fill="E5E5E5"/>
-            <w:vAlign w:val="center"/>
-          </w:tcPr>
-          <w:p>
-            <w:pPr>
-              <w:pBdr/>
-              <w:spacing w:before="20" w:after="20"/>
-              <w:ind w:left="20" w:right="20"/>
-              <w:jc w:val="center"/>
-            </w:pPr>
-            <w:r>
-              <w:rPr>
-                <w:rFonts w:ascii="Times New Roman" w:hAnsi="Times New Roman" w:cs="Times New Roman"/>
-                <w:color w:val="000000"/>
-                <w:sz w:val="20"/>
-              </w:rPr>
-              <w:t xml:space="preserve"/>
-            </w:r>
-            <w:r>
-              <w:rPr>
-                <w:rFonts w:ascii="Times New Roman" w:hAnsi="Times New Roman" w:cs="Times New Roman"/>
-                <w:color w:val="000000"/>
-                <w:sz w:val="20"/>
-              </w:rPr>
-              <w:t xml:space="preserve">0.004</w:t>
+              <w:t xml:space="preserve">0.364</w:t>
             </w:r>
           </w:p>
         </w:tc>
@@ -459,6 +439,36 @@
                 <w:color w:val="000000"/>
                 <w:sz w:val="20"/>
               </w:rPr>
+              <w:t xml:space="preserve">Atlantic cod</w:t>
+            </w:r>
+          </w:p>
+        </w:tc>
+        <w:tc>
+          <w:tcPr>
+            <w:shd w:fill="FFFFFF"/>
+            <w:vAlign w:val="center"/>
+          </w:tcPr>
+          <w:p>
+            <w:pPr>
+              <w:pBdr/>
+              <w:spacing w:before="20" w:after="20"/>
+              <w:ind w:left="20" w:right="20"/>
+              <w:jc w:val="center"/>
+            </w:pPr>
+            <w:r>
+              <w:rPr>
+                <w:rFonts w:ascii="Times New Roman" w:hAnsi="Times New Roman" w:cs="Times New Roman"/>
+                <w:color w:val="000000"/>
+                <w:sz w:val="20"/>
+              </w:rPr>
+              <w:t xml:space="preserve"/>
+            </w:r>
+            <w:r>
+              <w:rPr>
+                <w:rFonts w:ascii="Times New Roman" w:hAnsi="Times New Roman" w:cs="Times New Roman"/>
+                <w:color w:val="000000"/>
+                <w:sz w:val="20"/>
+              </w:rPr>
               <w:t xml:space="preserve">EE</w:t>
             </w:r>
           </w:p>
@@ -489,37 +499,7 @@
                 <w:color w:val="000000"/>
                 <w:sz w:val="20"/>
               </w:rPr>
-              <w:t xml:space="preserve">0.024</w:t>
-            </w:r>
-          </w:p>
-        </w:tc>
-        <w:tc>
-          <w:tcPr>
-            <w:shd w:fill="FFFFFF"/>
-            <w:vAlign w:val="center"/>
-          </w:tcPr>
-          <w:p>
-            <w:pPr>
-              <w:pBdr/>
-              <w:spacing w:before="20" w:after="20"/>
-              <w:ind w:left="20" w:right="20"/>
-              <w:jc w:val="center"/>
-            </w:pPr>
-            <w:r>
-              <w:rPr>
-                <w:rFonts w:ascii="Times New Roman" w:hAnsi="Times New Roman" w:cs="Times New Roman"/>
-                <w:color w:val="000000"/>
-                <w:sz w:val="20"/>
-              </w:rPr>
-              <w:t xml:space="preserve"/>
-            </w:r>
-            <w:r>
-              <w:rPr>
-                <w:rFonts w:ascii="Times New Roman" w:hAnsi="Times New Roman" w:cs="Times New Roman"/>
-                <w:color w:val="000000"/>
-                <w:sz w:val="20"/>
-              </w:rPr>
-              <w:t xml:space="preserve">0.000</w:t>
+              <w:t xml:space="preserve">0.167</w:t>
             </w:r>
           </w:p>
         </w:tc>
@@ -556,6 +536,36 @@
                 <w:color w:val="000000"/>
                 <w:sz w:val="20"/>
               </w:rPr>
+              <w:t xml:space="preserve">Atlantic cod</w:t>
+            </w:r>
+          </w:p>
+        </w:tc>
+        <w:tc>
+          <w:tcPr>
+            <w:shd w:fill="E5E5E5"/>
+            <w:vAlign w:val="center"/>
+          </w:tcPr>
+          <w:p>
+            <w:pPr>
+              <w:pBdr/>
+              <w:spacing w:before="20" w:after="20"/>
+              <w:ind w:left="20" w:right="20"/>
+              <w:jc w:val="center"/>
+            </w:pPr>
+            <w:r>
+              <w:rPr>
+                <w:rFonts w:ascii="Times New Roman" w:hAnsi="Times New Roman" w:cs="Times New Roman"/>
+                <w:color w:val="000000"/>
+                <w:sz w:val="20"/>
+              </w:rPr>
+              <w:t xml:space="preserve"/>
+            </w:r>
+            <w:r>
+              <w:rPr>
+                <w:rFonts w:ascii="Times New Roman" w:hAnsi="Times New Roman" w:cs="Times New Roman"/>
+                <w:color w:val="000000"/>
+                <w:sz w:val="20"/>
+              </w:rPr>
               <w:t xml:space="preserve">IE</w:t>
             </w:r>
           </w:p>
@@ -586,37 +596,7 @@
                 <w:color w:val="000000"/>
                 <w:sz w:val="20"/>
               </w:rPr>
-              <w:t xml:space="preserve">0.003</w:t>
-            </w:r>
-          </w:p>
-        </w:tc>
-        <w:tc>
-          <w:tcPr>
-            <w:shd w:fill="E5E5E5"/>
-            <w:vAlign w:val="center"/>
-          </w:tcPr>
-          <w:p>
-            <w:pPr>
-              <w:pBdr/>
-              <w:spacing w:before="20" w:after="20"/>
-              <w:ind w:left="20" w:right="20"/>
-              <w:jc w:val="center"/>
-            </w:pPr>
-            <w:r>
-              <w:rPr>
-                <w:rFonts w:ascii="Times New Roman" w:hAnsi="Times New Roman" w:cs="Times New Roman"/>
-                <w:color w:val="000000"/>
-                <w:sz w:val="20"/>
-              </w:rPr>
-              <w:t xml:space="preserve"/>
-            </w:r>
-            <w:r>
-              <w:rPr>
-                <w:rFonts w:ascii="Times New Roman" w:hAnsi="Times New Roman" w:cs="Times New Roman"/>
-                <w:color w:val="000000"/>
-                <w:sz w:val="20"/>
-              </w:rPr>
-              <w:t xml:space="preserve">0.059</w:t>
+              <w:t xml:space="preserve">0.167</w:t>
             </w:r>
           </w:p>
         </w:tc>
@@ -653,6 +633,36 @@
                 <w:color w:val="000000"/>
                 <w:sz w:val="20"/>
               </w:rPr>
+              <w:t xml:space="preserve">Atlantic cod</w:t>
+            </w:r>
+          </w:p>
+        </w:tc>
+        <w:tc>
+          <w:tcPr>
+            <w:shd w:fill="FFFFFF"/>
+            <w:vAlign w:val="center"/>
+          </w:tcPr>
+          <w:p>
+            <w:pPr>
+              <w:pBdr/>
+              <w:spacing w:before="20" w:after="20"/>
+              <w:ind w:left="20" w:right="20"/>
+              <w:jc w:val="center"/>
+            </w:pPr>
+            <w:r>
+              <w:rPr>
+                <w:rFonts w:ascii="Times New Roman" w:hAnsi="Times New Roman" w:cs="Times New Roman"/>
+                <w:color w:val="000000"/>
+                <w:sz w:val="20"/>
+              </w:rPr>
+              <w:t xml:space="preserve"/>
+            </w:r>
+            <w:r>
+              <w:rPr>
+                <w:rFonts w:ascii="Times New Roman" w:hAnsi="Times New Roman" w:cs="Times New Roman"/>
+                <w:color w:val="000000"/>
+                <w:sz w:val="20"/>
+              </w:rPr>
               <w:t xml:space="preserve">ES</w:t>
             </w:r>
           </w:p>
@@ -683,37 +693,7 @@
                 <w:color w:val="000000"/>
                 <w:sz w:val="20"/>
               </w:rPr>
-              <w:t xml:space="preserve">0.277</w:t>
-            </w:r>
-          </w:p>
-        </w:tc>
-        <w:tc>
-          <w:tcPr>
-            <w:shd w:fill="FFFFFF"/>
-            <w:vAlign w:val="center"/>
-          </w:tcPr>
-          <w:p>
-            <w:pPr>
-              <w:pBdr/>
-              <w:spacing w:before="20" w:after="20"/>
-              <w:ind w:left="20" w:right="20"/>
-              <w:jc w:val="center"/>
-            </w:pPr>
-            <w:r>
-              <w:rPr>
-                <w:rFonts w:ascii="Times New Roman" w:hAnsi="Times New Roman" w:cs="Times New Roman"/>
-                <w:color w:val="000000"/>
-                <w:sz w:val="20"/>
-              </w:rPr>
-              <w:t xml:space="preserve"/>
-            </w:r>
-            <w:r>
-              <w:rPr>
-                <w:rFonts w:ascii="Times New Roman" w:hAnsi="Times New Roman" w:cs="Times New Roman"/>
-                <w:color w:val="000000"/>
-                <w:sz w:val="20"/>
-              </w:rPr>
-              <w:t xml:space="preserve">0.716</w:t>
+              <w:t xml:space="preserve">0.167</w:t>
             </w:r>
           </w:p>
         </w:tc>
@@ -750,6 +730,36 @@
                 <w:color w:val="000000"/>
                 <w:sz w:val="20"/>
               </w:rPr>
+              <w:t xml:space="preserve">Atlantic cod</w:t>
+            </w:r>
+          </w:p>
+        </w:tc>
+        <w:tc>
+          <w:tcPr>
+            <w:shd w:fill="E5E5E5"/>
+            <w:vAlign w:val="center"/>
+          </w:tcPr>
+          <w:p>
+            <w:pPr>
+              <w:pBdr/>
+              <w:spacing w:before="20" w:after="20"/>
+              <w:ind w:left="20" w:right="20"/>
+              <w:jc w:val="center"/>
+            </w:pPr>
+            <w:r>
+              <w:rPr>
+                <w:rFonts w:ascii="Times New Roman" w:hAnsi="Times New Roman" w:cs="Times New Roman"/>
+                <w:color w:val="000000"/>
+                <w:sz w:val="20"/>
+              </w:rPr>
+              <w:t xml:space="preserve"/>
+            </w:r>
+            <w:r>
+              <w:rPr>
+                <w:rFonts w:ascii="Times New Roman" w:hAnsi="Times New Roman" w:cs="Times New Roman"/>
+                <w:color w:val="000000"/>
+                <w:sz w:val="20"/>
+              </w:rPr>
               <w:t xml:space="preserve">FR</w:t>
             </w:r>
           </w:p>
@@ -780,37 +790,7 @@
                 <w:color w:val="000000"/>
                 <w:sz w:val="20"/>
               </w:rPr>
-              <w:t xml:space="preserve">0.091</w:t>
-            </w:r>
-          </w:p>
-        </w:tc>
-        <w:tc>
-          <w:tcPr>
-            <w:shd w:fill="E5E5E5"/>
-            <w:vAlign w:val="center"/>
-          </w:tcPr>
-          <w:p>
-            <w:pPr>
-              <w:pBdr/>
-              <w:spacing w:before="20" w:after="20"/>
-              <w:ind w:left="20" w:right="20"/>
-              <w:jc w:val="center"/>
-            </w:pPr>
-            <w:r>
-              <w:rPr>
-                <w:rFonts w:ascii="Times New Roman" w:hAnsi="Times New Roman" w:cs="Times New Roman"/>
-                <w:color w:val="000000"/>
-                <w:sz w:val="20"/>
-              </w:rPr>
-              <w:t xml:space="preserve"/>
-            </w:r>
-            <w:r>
-              <w:rPr>
-                <w:rFonts w:ascii="Times New Roman" w:hAnsi="Times New Roman" w:cs="Times New Roman"/>
-                <w:color w:val="000000"/>
-                <w:sz w:val="20"/>
-              </w:rPr>
-              <w:t xml:space="preserve">1.000</w:t>
+              <w:t xml:space="preserve">0.229</w:t>
             </w:r>
           </w:p>
         </w:tc>
@@ -847,6 +827,36 @@
                 <w:color w:val="000000"/>
                 <w:sz w:val="20"/>
               </w:rPr>
+              <w:t xml:space="preserve">Atlantic cod</w:t>
+            </w:r>
+          </w:p>
+        </w:tc>
+        <w:tc>
+          <w:tcPr>
+            <w:shd w:fill="FFFFFF"/>
+            <w:vAlign w:val="center"/>
+          </w:tcPr>
+          <w:p>
+            <w:pPr>
+              <w:pBdr/>
+              <w:spacing w:before="20" w:after="20"/>
+              <w:ind w:left="20" w:right="20"/>
+              <w:jc w:val="center"/>
+            </w:pPr>
+            <w:r>
+              <w:rPr>
+                <w:rFonts w:ascii="Times New Roman" w:hAnsi="Times New Roman" w:cs="Times New Roman"/>
+                <w:color w:val="000000"/>
+                <w:sz w:val="20"/>
+              </w:rPr>
+              <w:t xml:space="preserve"/>
+            </w:r>
+            <w:r>
+              <w:rPr>
+                <w:rFonts w:ascii="Times New Roman" w:hAnsi="Times New Roman" w:cs="Times New Roman"/>
+                <w:color w:val="000000"/>
+                <w:sz w:val="20"/>
+              </w:rPr>
               <w:t xml:space="preserve">LV</w:t>
             </w:r>
           </w:p>
@@ -877,37 +887,7 @@
                 <w:color w:val="000000"/>
                 <w:sz w:val="20"/>
               </w:rPr>
-              <w:t xml:space="preserve">0.092</w:t>
-            </w:r>
-          </w:p>
-        </w:tc>
-        <w:tc>
-          <w:tcPr>
-            <w:shd w:fill="FFFFFF"/>
-            <w:vAlign w:val="center"/>
-          </w:tcPr>
-          <w:p>
-            <w:pPr>
-              <w:pBdr/>
-              <w:spacing w:before="20" w:after="20"/>
-              <w:ind w:left="20" w:right="20"/>
-              <w:jc w:val="center"/>
-            </w:pPr>
-            <w:r>
-              <w:rPr>
-                <w:rFonts w:ascii="Times New Roman" w:hAnsi="Times New Roman" w:cs="Times New Roman"/>
-                <w:color w:val="000000"/>
-                <w:sz w:val="20"/>
-              </w:rPr>
-              <w:t xml:space="preserve"/>
-            </w:r>
-            <w:r>
-              <w:rPr>
-                <w:rFonts w:ascii="Times New Roman" w:hAnsi="Times New Roman" w:cs="Times New Roman"/>
-                <w:color w:val="000000"/>
-                <w:sz w:val="20"/>
-              </w:rPr>
-              <w:t xml:space="preserve">0.000</w:t>
+              <w:t xml:space="preserve">0.167</w:t>
             </w:r>
           </w:p>
         </w:tc>
@@ -944,6 +924,36 @@
                 <w:color w:val="000000"/>
                 <w:sz w:val="20"/>
               </w:rPr>
+              <w:t xml:space="preserve">Atlantic cod</w:t>
+            </w:r>
+          </w:p>
+        </w:tc>
+        <w:tc>
+          <w:tcPr>
+            <w:shd w:fill="E5E5E5"/>
+            <w:vAlign w:val="center"/>
+          </w:tcPr>
+          <w:p>
+            <w:pPr>
+              <w:pBdr/>
+              <w:spacing w:before="20" w:after="20"/>
+              <w:ind w:left="20" w:right="20"/>
+              <w:jc w:val="center"/>
+            </w:pPr>
+            <w:r>
+              <w:rPr>
+                <w:rFonts w:ascii="Times New Roman" w:hAnsi="Times New Roman" w:cs="Times New Roman"/>
+                <w:color w:val="000000"/>
+                <w:sz w:val="20"/>
+              </w:rPr>
+              <w:t xml:space="preserve"/>
+            </w:r>
+            <w:r>
+              <w:rPr>
+                <w:rFonts w:ascii="Times New Roman" w:hAnsi="Times New Roman" w:cs="Times New Roman"/>
+                <w:color w:val="000000"/>
+                <w:sz w:val="20"/>
+              </w:rPr>
               <w:t xml:space="preserve">LT</w:t>
             </w:r>
           </w:p>
@@ -974,37 +984,7 @@
                 <w:color w:val="000000"/>
                 <w:sz w:val="20"/>
               </w:rPr>
-              <w:t xml:space="preserve">0.060</w:t>
-            </w:r>
-          </w:p>
-        </w:tc>
-        <w:tc>
-          <w:tcPr>
-            <w:shd w:fill="E5E5E5"/>
-            <w:vAlign w:val="center"/>
-          </w:tcPr>
-          <w:p>
-            <w:pPr>
-              <w:pBdr/>
-              <w:spacing w:before="20" w:after="20"/>
-              <w:ind w:left="20" w:right="20"/>
-              <w:jc w:val="center"/>
-            </w:pPr>
-            <w:r>
-              <w:rPr>
-                <w:rFonts w:ascii="Times New Roman" w:hAnsi="Times New Roman" w:cs="Times New Roman"/>
-                <w:color w:val="000000"/>
-                <w:sz w:val="20"/>
-              </w:rPr>
-              <w:t xml:space="preserve"/>
-            </w:r>
-            <w:r>
-              <w:rPr>
-                <w:rFonts w:ascii="Times New Roman" w:hAnsi="Times New Roman" w:cs="Times New Roman"/>
-                <w:color w:val="000000"/>
-                <w:sz w:val="20"/>
-              </w:rPr>
-              <w:t xml:space="preserve">0.000</w:t>
+              <w:t xml:space="preserve">0.167</w:t>
             </w:r>
           </w:p>
         </w:tc>
@@ -1041,6 +1021,36 @@
                 <w:color w:val="000000"/>
                 <w:sz w:val="20"/>
               </w:rPr>
+              <w:t xml:space="preserve">Atlantic cod</w:t>
+            </w:r>
+          </w:p>
+        </w:tc>
+        <w:tc>
+          <w:tcPr>
+            <w:shd w:fill="FFFFFF"/>
+            <w:vAlign w:val="center"/>
+          </w:tcPr>
+          <w:p>
+            <w:pPr>
+              <w:pBdr/>
+              <w:spacing w:before="20" w:after="20"/>
+              <w:ind w:left="20" w:right="20"/>
+              <w:jc w:val="center"/>
+            </w:pPr>
+            <w:r>
+              <w:rPr>
+                <w:rFonts w:ascii="Times New Roman" w:hAnsi="Times New Roman" w:cs="Times New Roman"/>
+                <w:color w:val="000000"/>
+                <w:sz w:val="20"/>
+              </w:rPr>
+              <w:t xml:space="preserve"/>
+            </w:r>
+            <w:r>
+              <w:rPr>
+                <w:rFonts w:ascii="Times New Roman" w:hAnsi="Times New Roman" w:cs="Times New Roman"/>
+                <w:color w:val="000000"/>
+                <w:sz w:val="20"/>
+              </w:rPr>
               <w:t xml:space="preserve">NL</w:t>
             </w:r>
           </w:p>
@@ -1071,37 +1081,7 @@
                 <w:color w:val="000000"/>
                 <w:sz w:val="20"/>
               </w:rPr>
-              <w:t xml:space="preserve">0.058</w:t>
-            </w:r>
-          </w:p>
-        </w:tc>
-        <w:tc>
-          <w:tcPr>
-            <w:shd w:fill="FFFFFF"/>
-            <w:vAlign w:val="center"/>
-          </w:tcPr>
-          <w:p>
-            <w:pPr>
-              <w:pBdr/>
-              <w:spacing w:before="20" w:after="20"/>
-              <w:ind w:left="20" w:right="20"/>
-              <w:jc w:val="center"/>
-            </w:pPr>
-            <w:r>
-              <w:rPr>
-                <w:rFonts w:ascii="Times New Roman" w:hAnsi="Times New Roman" w:cs="Times New Roman"/>
-                <w:color w:val="000000"/>
-                <w:sz w:val="20"/>
-              </w:rPr>
-              <w:t xml:space="preserve"/>
-            </w:r>
-            <w:r>
-              <w:rPr>
-                <w:rFonts w:ascii="Times New Roman" w:hAnsi="Times New Roman" w:cs="Times New Roman"/>
-                <w:color w:val="000000"/>
-                <w:sz w:val="20"/>
-              </w:rPr>
-              <w:t xml:space="preserve">0.009</w:t>
+              <w:t xml:space="preserve">0.167</w:t>
             </w:r>
           </w:p>
         </w:tc>
@@ -1138,6 +1118,36 @@
                 <w:color w:val="000000"/>
                 <w:sz w:val="20"/>
               </w:rPr>
+              <w:t xml:space="preserve">Atlantic cod</w:t>
+            </w:r>
+          </w:p>
+        </w:tc>
+        <w:tc>
+          <w:tcPr>
+            <w:shd w:fill="E5E5E5"/>
+            <w:vAlign w:val="center"/>
+          </w:tcPr>
+          <w:p>
+            <w:pPr>
+              <w:pBdr/>
+              <w:spacing w:before="20" w:after="20"/>
+              <w:ind w:left="20" w:right="20"/>
+              <w:jc w:val="center"/>
+            </w:pPr>
+            <w:r>
+              <w:rPr>
+                <w:rFonts w:ascii="Times New Roman" w:hAnsi="Times New Roman" w:cs="Times New Roman"/>
+                <w:color w:val="000000"/>
+                <w:sz w:val="20"/>
+              </w:rPr>
+              <w:t xml:space="preserve"/>
+            </w:r>
+            <w:r>
+              <w:rPr>
+                <w:rFonts w:ascii="Times New Roman" w:hAnsi="Times New Roman" w:cs="Times New Roman"/>
+                <w:color w:val="000000"/>
+                <w:sz w:val="20"/>
+              </w:rPr>
               <w:t xml:space="preserve">PL</w:t>
             </w:r>
           </w:p>
@@ -1168,37 +1178,7 @@
                 <w:color w:val="000000"/>
                 <w:sz w:val="20"/>
               </w:rPr>
-              <w:t xml:space="preserve">0.341</w:t>
-            </w:r>
-          </w:p>
-        </w:tc>
-        <w:tc>
-          <w:tcPr>
-            <w:shd w:fill="E5E5E5"/>
-            <w:vAlign w:val="center"/>
-          </w:tcPr>
-          <w:p>
-            <w:pPr>
-              <w:pBdr/>
-              <w:spacing w:before="20" w:after="20"/>
-              <w:ind w:left="20" w:right="20"/>
-              <w:jc w:val="center"/>
-            </w:pPr>
-            <w:r>
-              <w:rPr>
-                <w:rFonts w:ascii="Times New Roman" w:hAnsi="Times New Roman" w:cs="Times New Roman"/>
-                <w:color w:val="000000"/>
-                <w:sz w:val="20"/>
-              </w:rPr>
-              <w:t xml:space="preserve"/>
-            </w:r>
-            <w:r>
-              <w:rPr>
-                <w:rFonts w:ascii="Times New Roman" w:hAnsi="Times New Roman" w:cs="Times New Roman"/>
-                <w:color w:val="000000"/>
-                <w:sz w:val="20"/>
-              </w:rPr>
-              <w:t xml:space="preserve">0.000</w:t>
+              <w:t xml:space="preserve">0.200</w:t>
             </w:r>
           </w:p>
         </w:tc>
@@ -1235,6 +1215,36 @@
                 <w:color w:val="000000"/>
                 <w:sz w:val="20"/>
               </w:rPr>
+              <w:t xml:space="preserve">Atlantic cod</w:t>
+            </w:r>
+          </w:p>
+        </w:tc>
+        <w:tc>
+          <w:tcPr>
+            <w:shd w:fill="FFFFFF"/>
+            <w:vAlign w:val="center"/>
+          </w:tcPr>
+          <w:p>
+            <w:pPr>
+              <w:pBdr/>
+              <w:spacing w:before="20" w:after="20"/>
+              <w:ind w:left="20" w:right="20"/>
+              <w:jc w:val="center"/>
+            </w:pPr>
+            <w:r>
+              <w:rPr>
+                <w:rFonts w:ascii="Times New Roman" w:hAnsi="Times New Roman" w:cs="Times New Roman"/>
+                <w:color w:val="000000"/>
+                <w:sz w:val="20"/>
+              </w:rPr>
+              <w:t xml:space="preserve"/>
+            </w:r>
+            <w:r>
+              <w:rPr>
+                <w:rFonts w:ascii="Times New Roman" w:hAnsi="Times New Roman" w:cs="Times New Roman"/>
+                <w:color w:val="000000"/>
+                <w:sz w:val="20"/>
+              </w:rPr>
               <w:t xml:space="preserve">PT</w:t>
             </w:r>
           </w:p>
@@ -1265,37 +1275,7 @@
                 <w:color w:val="000000"/>
                 <w:sz w:val="20"/>
               </w:rPr>
-              <w:t xml:space="preserve">0.056</w:t>
-            </w:r>
-          </w:p>
-        </w:tc>
-        <w:tc>
-          <w:tcPr>
-            <w:shd w:fill="FFFFFF"/>
-            <w:vAlign w:val="center"/>
-          </w:tcPr>
-          <w:p>
-            <w:pPr>
-              <w:pBdr/>
-              <w:spacing w:before="20" w:after="20"/>
-              <w:ind w:left="20" w:right="20"/>
-              <w:jc w:val="center"/>
-            </w:pPr>
-            <w:r>
-              <w:rPr>
-                <w:rFonts w:ascii="Times New Roman" w:hAnsi="Times New Roman" w:cs="Times New Roman"/>
-                <w:color w:val="000000"/>
-                <w:sz w:val="20"/>
-              </w:rPr>
-              <w:t xml:space="preserve"/>
-            </w:r>
-            <w:r>
-              <w:rPr>
-                <w:rFonts w:ascii="Times New Roman" w:hAnsi="Times New Roman" w:cs="Times New Roman"/>
-                <w:color w:val="000000"/>
-                <w:sz w:val="20"/>
-              </w:rPr>
-              <w:t xml:space="preserve">0.086</w:t>
+              <w:t xml:space="preserve">0.167</w:t>
             </w:r>
           </w:p>
         </w:tc>
@@ -1332,6 +1312,36 @@
                 <w:color w:val="000000"/>
                 <w:sz w:val="20"/>
               </w:rPr>
+              <w:t xml:space="preserve">Atlantic cod</w:t>
+            </w:r>
+          </w:p>
+        </w:tc>
+        <w:tc>
+          <w:tcPr>
+            <w:shd w:fill="E5E5E5"/>
+            <w:vAlign w:val="center"/>
+          </w:tcPr>
+          <w:p>
+            <w:pPr>
+              <w:pBdr/>
+              <w:spacing w:before="20" w:after="20"/>
+              <w:ind w:left="20" w:right="20"/>
+              <w:jc w:val="center"/>
+            </w:pPr>
+            <w:r>
+              <w:rPr>
+                <w:rFonts w:ascii="Times New Roman" w:hAnsi="Times New Roman" w:cs="Times New Roman"/>
+                <w:color w:val="000000"/>
+                <w:sz w:val="20"/>
+              </w:rPr>
+              <w:t xml:space="preserve"/>
+            </w:r>
+            <w:r>
+              <w:rPr>
+                <w:rFonts w:ascii="Times New Roman" w:hAnsi="Times New Roman" w:cs="Times New Roman"/>
+                <w:color w:val="000000"/>
+                <w:sz w:val="20"/>
+              </w:rPr>
               <w:t xml:space="preserve">FI</w:t>
             </w:r>
           </w:p>
@@ -1362,37 +1372,7 @@
                 <w:color w:val="000000"/>
                 <w:sz w:val="20"/>
               </w:rPr>
-              <w:t xml:space="preserve">0.019</w:t>
-            </w:r>
-          </w:p>
-        </w:tc>
-        <w:tc>
-          <w:tcPr>
-            <w:shd w:fill="E5E5E5"/>
-            <w:vAlign w:val="center"/>
-          </w:tcPr>
-          <w:p>
-            <w:pPr>
-              <w:pBdr/>
-              <w:spacing w:before="20" w:after="20"/>
-              <w:ind w:left="20" w:right="20"/>
-              <w:jc w:val="center"/>
-            </w:pPr>
-            <w:r>
-              <w:rPr>
-                <w:rFonts w:ascii="Times New Roman" w:hAnsi="Times New Roman" w:cs="Times New Roman"/>
-                <w:color w:val="000000"/>
-                <w:sz w:val="20"/>
-              </w:rPr>
-              <w:t xml:space="preserve"/>
-            </w:r>
-            <w:r>
-              <w:rPr>
-                <w:rFonts w:ascii="Times New Roman" w:hAnsi="Times New Roman" w:cs="Times New Roman"/>
-                <w:color w:val="000000"/>
-                <w:sz w:val="20"/>
-              </w:rPr>
-              <w:t xml:space="preserve">0.000</w:t>
+              <w:t xml:space="preserve">0.167</w:t>
             </w:r>
           </w:p>
         </w:tc>
@@ -1430,7 +1410,7 @@
                 <w:color w:val="000000"/>
                 <w:sz w:val="20"/>
               </w:rPr>
-              <w:t xml:space="preserve">SE</w:t>
+              <w:t xml:space="preserve">Atlantic cod</w:t>
             </w:r>
           </w:p>
         </w:tc>
@@ -1463,7 +1443,7 @@
                 <w:color w:val="000000"/>
                 <w:sz w:val="20"/>
               </w:rPr>
-              <w:t xml:space="preserve">0.250</w:t>
+              <w:t xml:space="preserve">SE</w:t>
             </w:r>
           </w:p>
         </w:tc>
@@ -1496,7 +1476,7 @@
                 <w:color w:val="000000"/>
                 <w:sz w:val="20"/>
               </w:rPr>
-              <w:t xml:space="preserve">0.004</w:t>
+              <w:t xml:space="preserve">0.167</w:t>
             </w:r>
           </w:p>
         </w:tc>
@@ -1610,7 +1590,7 @@
 </file>
 
 <file path=word/numbering.xml><?xml version="1.0" encoding="utf-8"?>
-<w:numbering xmlns:w="http://schemas.openxmlformats.org/wordprocessingml/2006/main" xmlns:r="http://schemas.openxmlformats.org/officeDocument/2006/relationships" xmlns:w14="http://schemas.microsoft.com/office/word/2010/wordml" xmlns:wp="http://schemas.openxmlformats.org/drawingml/2006/wordprocessingDrawing" xmlns:a="http://schemas.openxmlformats.org/drawingml/2006/main" xmlns:m="http://schemas.openxmlformats.org/officeDocument/2006/math" xmlns:w15="http://schemas.microsoft.com/office/word/2012/wordml" xmlns:mc="http://schemas.openxmlformats.org/markup-compatibility/2006" xmlns:ns9="http://schemas.openxmlformats.org/schemaLibrary/2006/main" xmlns:wne="http://schemas.microsoft.com/office/word/2006/wordml" xmlns:c="http://schemas.openxmlformats.org/drawingml/2006/chart" xmlns:ns12="http://schemas.openxmlformats.org/drawingml/2006/chartDrawing" xmlns:dgm="http://schemas.openxmlformats.org/drawingml/2006/diagram" xmlns:pic="http://schemas.openxmlformats.org/drawingml/2006/picture" xmlns:xdr="http://schemas.openxmlformats.org/drawingml/2006/spreadsheetDrawing" xmlns:dsp="http://schemas.microsoft.com/office/drawing/2008/diagram" xmlns:ns17="urn:schemas-microsoft-com:office:excel" xmlns:o="urn:schemas-microsoft-com:office:office" xmlns:v="urn:schemas-microsoft-com:vml" xmlns:w10="urn:schemas-microsoft-com:office:word" xmlns:ns21="urn:schemas-microsoft-com:office:powerpoint" xmlns:ns23="http://schemas.microsoft.com/office/2006/coverPageProps" xmlns:odx="http://opendope.org/xpaths" xmlns:odc="http://opendope.org/conditions" xmlns:odq="http://opendope.org/questions" xmlns:oda="http://opendope.org/answers" xmlns:odi="http://opendope.org/components" xmlns:odgm="http://opendope.org/SmartArt/DataHierarchy" xmlns:ns30="http://schemas.openxmlformats.org/officeDocument/2006/bibliography" xmlns:ns31="http://schemas.openxmlformats.org/drawingml/2006/compatibility" xmlns:ns32="http://schemas.openxmlformats.org/drawingml/2006/lockedCanvas">
+<w:numbering xmlns:w="http://schemas.openxmlformats.org/wordprocessingml/2006/main" xmlns:m="http://schemas.openxmlformats.org/officeDocument/2006/math" xmlns:r="http://schemas.openxmlformats.org/officeDocument/2006/relationships" xmlns:w14="http://schemas.microsoft.com/office/word/2010/wordml" xmlns:wp="http://schemas.openxmlformats.org/drawingml/2006/wordprocessingDrawing" xmlns:a="http://schemas.openxmlformats.org/drawingml/2006/main" xmlns:w15="http://schemas.microsoft.com/office/word/2012/wordml" xmlns:mc="http://schemas.openxmlformats.org/markup-compatibility/2006" xmlns:ns9="http://schemas.openxmlformats.org/schemaLibrary/2006/main" xmlns:wne="http://schemas.microsoft.com/office/word/2006/wordml" xmlns:c="http://schemas.openxmlformats.org/drawingml/2006/chart" xmlns:ns12="http://schemas.openxmlformats.org/drawingml/2006/chartDrawing" xmlns:dgm="http://schemas.openxmlformats.org/drawingml/2006/diagram" xmlns:pic="http://schemas.openxmlformats.org/drawingml/2006/picture" xmlns:xdr="http://schemas.openxmlformats.org/drawingml/2006/spreadsheetDrawing" xmlns:dsp="http://schemas.microsoft.com/office/drawing/2008/diagram" xmlns:ns17="urn:schemas-microsoft-com:office:excel" xmlns:o="urn:schemas-microsoft-com:office:office" xmlns:v="urn:schemas-microsoft-com:vml" xmlns:w10="urn:schemas-microsoft-com:office:word" xmlns:ns21="urn:schemas-microsoft-com:office:powerpoint" xmlns:ns23="http://schemas.microsoft.com/office/2006/coverPageProps" xmlns:odx="http://opendope.org/xpaths" xmlns:odc="http://opendope.org/conditions" xmlns:odq="http://opendope.org/questions" xmlns:oda="http://opendope.org/answers" xmlns:odi="http://opendope.org/components" xmlns:odgm="http://opendope.org/SmartArt/DataHierarchy" xmlns:ns30="http://schemas.openxmlformats.org/officeDocument/2006/bibliography" xmlns:ns31="http://schemas.openxmlformats.org/drawingml/2006/compatibility" xmlns:ns32="http://schemas.openxmlformats.org/drawingml/2006/lockedCanvas">
   <w:abstractNum w:abstractNumId="0">
     <w:nsid w:val="1482775B"/>
     <w:multiLevelType w:val="multilevel"/>
@@ -2260,7 +2240,7 @@
 </file>
 
 <file path=word/styles.xml><?xml version="1.0" encoding="utf-8"?>
-<w:styles xmlns:w="http://schemas.openxmlformats.org/wordprocessingml/2006/main" xmlns:r="http://schemas.openxmlformats.org/officeDocument/2006/relationships" xmlns:w14="http://schemas.microsoft.com/office/word/2010/wordml" xmlns:wp="http://schemas.openxmlformats.org/drawingml/2006/wordprocessingDrawing" xmlns:a="http://schemas.openxmlformats.org/drawingml/2006/main" xmlns:m="http://schemas.openxmlformats.org/officeDocument/2006/math" xmlns:w15="http://schemas.microsoft.com/office/word/2012/wordml" xmlns:mc="http://schemas.openxmlformats.org/markup-compatibility/2006" xmlns:ns9="http://schemas.openxmlformats.org/schemaLibrary/2006/main" xmlns:wne="http://schemas.microsoft.com/office/word/2006/wordml" xmlns:c="http://schemas.openxmlformats.org/drawingml/2006/chart" xmlns:ns12="http://schemas.openxmlformats.org/drawingml/2006/chartDrawing" xmlns:dgm="http://schemas.openxmlformats.org/drawingml/2006/diagram" xmlns:pic="http://schemas.openxmlformats.org/drawingml/2006/picture" xmlns:xdr="http://schemas.openxmlformats.org/drawingml/2006/spreadsheetDrawing" xmlns:dsp="http://schemas.microsoft.com/office/drawing/2008/diagram" xmlns:ns17="urn:schemas-microsoft-com:office:excel" xmlns:o="urn:schemas-microsoft-com:office:office" xmlns:v="urn:schemas-microsoft-com:vml" xmlns:w10="urn:schemas-microsoft-com:office:word" xmlns:ns21="urn:schemas-microsoft-com:office:powerpoint" xmlns:ns23="http://schemas.microsoft.com/office/2006/coverPageProps" xmlns:odx="http://opendope.org/xpaths" xmlns:odc="http://opendope.org/conditions" xmlns:odq="http://opendope.org/questions" xmlns:oda="http://opendope.org/answers" xmlns:odi="http://opendope.org/components" xmlns:odgm="http://opendope.org/SmartArt/DataHierarchy" xmlns:ns30="http://schemas.openxmlformats.org/officeDocument/2006/bibliography" xmlns:ns31="http://schemas.openxmlformats.org/drawingml/2006/compatibility" xmlns:ns32="http://schemas.openxmlformats.org/drawingml/2006/lockedCanvas">
+<w:styles xmlns:w="http://schemas.openxmlformats.org/wordprocessingml/2006/main" xmlns:m="http://schemas.openxmlformats.org/officeDocument/2006/math" xmlns:r="http://schemas.openxmlformats.org/officeDocument/2006/relationships" xmlns:w14="http://schemas.microsoft.com/office/word/2010/wordml" xmlns:wp="http://schemas.openxmlformats.org/drawingml/2006/wordprocessingDrawing" xmlns:a="http://schemas.openxmlformats.org/drawingml/2006/main" xmlns:w15="http://schemas.microsoft.com/office/word/2012/wordml" xmlns:mc="http://schemas.openxmlformats.org/markup-compatibility/2006" xmlns:ns9="http://schemas.openxmlformats.org/schemaLibrary/2006/main" xmlns:wne="http://schemas.microsoft.com/office/word/2006/wordml" xmlns:c="http://schemas.openxmlformats.org/drawingml/2006/chart" xmlns:ns12="http://schemas.openxmlformats.org/drawingml/2006/chartDrawing" xmlns:dgm="http://schemas.openxmlformats.org/drawingml/2006/diagram" xmlns:pic="http://schemas.openxmlformats.org/drawingml/2006/picture" xmlns:xdr="http://schemas.openxmlformats.org/drawingml/2006/spreadsheetDrawing" xmlns:dsp="http://schemas.microsoft.com/office/drawing/2008/diagram" xmlns:ns17="urn:schemas-microsoft-com:office:excel" xmlns:o="urn:schemas-microsoft-com:office:office" xmlns:v="urn:schemas-microsoft-com:vml" xmlns:w10="urn:schemas-microsoft-com:office:word" xmlns:ns21="urn:schemas-microsoft-com:office:powerpoint" xmlns:ns23="http://schemas.microsoft.com/office/2006/coverPageProps" xmlns:odx="http://opendope.org/xpaths" xmlns:odc="http://opendope.org/conditions" xmlns:odq="http://opendope.org/questions" xmlns:oda="http://opendope.org/answers" xmlns:odi="http://opendope.org/components" xmlns:odgm="http://opendope.org/SmartArt/DataHierarchy" xmlns:ns30="http://schemas.openxmlformats.org/officeDocument/2006/bibliography" xmlns:ns31="http://schemas.openxmlformats.org/drawingml/2006/compatibility" xmlns:ns32="http://schemas.openxmlformats.org/drawingml/2006/lockedCanvas">
   <w:docDefaults>
     <w:rPrDefault>
       <w:rPr>

</xml_diff>

<commit_message>
new institutional factor "Strength"
</commit_message>
<xml_diff>
--- a/Tables/Table19SI.docx
+++ b/Tables/Table19SI.docx
@@ -85,17 +85,7 @@
                 <w:color w:val="000000"/>
                 <w:sz w:val="20"/>
               </w:rPr>
-              <w:t xml:space="preserve">QUOTAS</w:t>
-            </w:r>
-            <w:r>
-              <w:rPr>
-                <w:rFonts w:ascii="Times New Roman" w:hAnsi="Times New Roman" w:cs="Times New Roman"/>
-                <w:i w:val="true"/>
-                <w:color w:val="000000"/>
-                <w:sz w:val="20"/>
-              </w:rPr>
-              <w:br/>
-              <w:t xml:space="preserve">cod</w:t>
+              <w:t xml:space="preserve">Research</w:t>
             </w:r>
           </w:p>
         </w:tc>
@@ -121,8 +111,25 @@
                 <w:color w:val="000000"/>
                 <w:sz w:val="20"/>
               </w:rPr>
-              <w:t xml:space="preserve">QUOTAS</w:t>
-            </w:r>
+              <w:t xml:space="preserve">Management</w:t>
+            </w:r>
+          </w:p>
+        </w:tc>
+        <w:tc>
+          <w:tcPr>
+            <w:tcBorders>
+              <w:bottom w:val="single" w:color="#000000" w:sz="4"/>
+            </w:tcBorders>
+            <w:shd w:fill="FFFFFF"/>
+            <w:vAlign w:val="center"/>
+          </w:tcPr>
+          <w:p>
+            <w:pPr>
+              <w:pBdr/>
+              <w:spacing w:before="20" w:after="20"/>
+              <w:ind w:left="20" w:right="20"/>
+              <w:jc w:val="center"/>
+            </w:pPr>
             <w:r>
               <w:rPr>
                 <w:rFonts w:ascii="Times New Roman" w:hAnsi="Times New Roman" w:cs="Times New Roman"/>
@@ -130,8 +137,59 @@
                 <w:color w:val="000000"/>
                 <w:sz w:val="20"/>
               </w:rPr>
-              <w:br/>
-              <w:t xml:space="preserve">hake</w:t>
+              <w:t xml:space="preserve">normalizedResearch</w:t>
+            </w:r>
+          </w:p>
+        </w:tc>
+        <w:tc>
+          <w:tcPr>
+            <w:tcBorders>
+              <w:bottom w:val="single" w:color="#000000" w:sz="4"/>
+            </w:tcBorders>
+            <w:shd w:fill="FFFFFF"/>
+            <w:vAlign w:val="center"/>
+          </w:tcPr>
+          <w:p>
+            <w:pPr>
+              <w:pBdr/>
+              <w:spacing w:before="20" w:after="20"/>
+              <w:ind w:left="20" w:right="20"/>
+              <w:jc w:val="center"/>
+            </w:pPr>
+            <w:r>
+              <w:rPr>
+                <w:rFonts w:ascii="Times New Roman" w:hAnsi="Times New Roman" w:cs="Times New Roman"/>
+                <w:i w:val="true"/>
+                <w:color w:val="000000"/>
+                <w:sz w:val="20"/>
+              </w:rPr>
+              <w:t xml:space="preserve">normalizedMng</w:t>
+            </w:r>
+          </w:p>
+        </w:tc>
+        <w:tc>
+          <w:tcPr>
+            <w:tcBorders>
+              <w:bottom w:val="single" w:color="#000000" w:sz="4"/>
+            </w:tcBorders>
+            <w:shd w:fill="FFFFFF"/>
+            <w:vAlign w:val="center"/>
+          </w:tcPr>
+          <w:p>
+            <w:pPr>
+              <w:pBdr/>
+              <w:spacing w:before="20" w:after="20"/>
+              <w:ind w:left="20" w:right="20"/>
+              <w:jc w:val="center"/>
+            </w:pPr>
+            <w:r>
+              <w:rPr>
+                <w:rFonts w:ascii="Times New Roman" w:hAnsi="Times New Roman" w:cs="Times New Roman"/>
+                <w:i w:val="true"/>
+                <w:color w:val="000000"/>
+                <w:sz w:val="20"/>
+              </w:rPr>
+              <w:t xml:space="preserve">ADAPTIVE.MNG</w:t>
             </w:r>
           </w:p>
         </w:tc>
@@ -198,7 +256,7 @@
                 <w:color w:val="000000"/>
                 <w:sz w:val="20"/>
               </w:rPr>
-              <w:t xml:space="preserve">0.488</w:t>
+              <w:t xml:space="preserve"> 5385</w:t>
             </w:r>
           </w:p>
         </w:tc>
@@ -228,7 +286,97 @@
                 <w:color w:val="000000"/>
                 <w:sz w:val="20"/>
               </w:rPr>
-              <w:t xml:space="preserve">0.494</w:t>
+              <w:t xml:space="preserve"> 4333</w:t>
+            </w:r>
+          </w:p>
+        </w:tc>
+        <w:tc>
+          <w:tcPr>
+            <w:shd w:fill="E5E5E5"/>
+            <w:vAlign w:val="center"/>
+          </w:tcPr>
+          <w:p>
+            <w:pPr>
+              <w:pBdr/>
+              <w:spacing w:before="20" w:after="20"/>
+              <w:ind w:left="20" w:right="20"/>
+              <w:jc w:val="center"/>
+            </w:pPr>
+            <w:r>
+              <w:rPr>
+                <w:rFonts w:ascii="Times New Roman" w:hAnsi="Times New Roman" w:cs="Times New Roman"/>
+                <w:color w:val="000000"/>
+                <w:sz w:val="20"/>
+              </w:rPr>
+              <w:t xml:space="preserve"/>
+            </w:r>
+            <w:r>
+              <w:rPr>
+                <w:rFonts w:ascii="Times New Roman" w:hAnsi="Times New Roman" w:cs="Times New Roman"/>
+                <w:color w:val="000000"/>
+                <w:sz w:val="20"/>
+              </w:rPr>
+              <w:t xml:space="preserve">0.07</w:t>
+            </w:r>
+          </w:p>
+        </w:tc>
+        <w:tc>
+          <w:tcPr>
+            <w:shd w:fill="E5E5E5"/>
+            <w:vAlign w:val="center"/>
+          </w:tcPr>
+          <w:p>
+            <w:pPr>
+              <w:pBdr/>
+              <w:spacing w:before="20" w:after="20"/>
+              <w:ind w:left="20" w:right="20"/>
+              <w:jc w:val="center"/>
+            </w:pPr>
+            <w:r>
+              <w:rPr>
+                <w:rFonts w:ascii="Times New Roman" w:hAnsi="Times New Roman" w:cs="Times New Roman"/>
+                <w:color w:val="000000"/>
+                <w:sz w:val="20"/>
+              </w:rPr>
+              <w:t xml:space="preserve"/>
+            </w:r>
+            <w:r>
+              <w:rPr>
+                <w:rFonts w:ascii="Times New Roman" w:hAnsi="Times New Roman" w:cs="Times New Roman"/>
+                <w:color w:val="000000"/>
+                <w:sz w:val="20"/>
+              </w:rPr>
+              <w:t xml:space="preserve">0.00</w:t>
+            </w:r>
+          </w:p>
+        </w:tc>
+        <w:tc>
+          <w:tcPr>
+            <w:shd w:fill="E5E5E5"/>
+            <w:vAlign w:val="center"/>
+          </w:tcPr>
+          <w:p>
+            <w:pPr>
+              <w:pBdr/>
+              <w:spacing w:before="20" w:after="20"/>
+              <w:ind w:left="20" w:right="20"/>
+              <w:jc w:val="center"/>
+            </w:pPr>
+            <w:r>
+              <w:rPr>
+                <w:rFonts w:ascii="Times New Roman" w:hAnsi="Times New Roman" w:cs="Times New Roman"/>
+                <w:color w:val="000000"/>
+                <w:sz w:val="20"/>
+              </w:rPr>
+              <w:t xml:space="preserve"/>
+            </w:r>
+            <w:r>
+              <w:rPr>
+                <w:rFonts w:ascii="Times New Roman" w:hAnsi="Times New Roman" w:cs="Times New Roman"/>
+                <w:color w:val="000000"/>
+                <w:sz w:val="20"/>
+              </w:rPr>
+              <w:t xml:space="preserve">0.03</w:t>
             </w:r>
           </w:p>
         </w:tc>
@@ -295,37 +443,127 @@
                 <w:color w:val="000000"/>
                 <w:sz w:val="20"/>
               </w:rPr>
-              <w:t xml:space="preserve">0.175</w:t>
-            </w:r>
-          </w:p>
-        </w:tc>
-        <w:tc>
-          <w:tcPr>
-            <w:shd w:fill="FFFFFF"/>
-            <w:vAlign w:val="center"/>
-          </w:tcPr>
-          <w:p>
-            <w:pPr>
-              <w:pBdr/>
-              <w:spacing w:before="20" w:after="20"/>
-              <w:ind w:left="20" w:right="20"/>
-              <w:jc w:val="center"/>
-            </w:pPr>
-            <w:r>
-              <w:rPr>
-                <w:rFonts w:ascii="Times New Roman" w:hAnsi="Times New Roman" w:cs="Times New Roman"/>
-                <w:color w:val="000000"/>
-                <w:sz w:val="20"/>
-              </w:rPr>
-              <w:t xml:space="preserve"/>
-            </w:r>
-            <w:r>
-              <w:rPr>
-                <w:rFonts w:ascii="Times New Roman" w:hAnsi="Times New Roman" w:cs="Times New Roman"/>
-                <w:color w:val="000000"/>
-                <w:sz w:val="20"/>
-              </w:rPr>
-              <w:t xml:space="preserve">0.529</w:t>
+              <w:t xml:space="preserve">12472</w:t>
+            </w:r>
+          </w:p>
+        </w:tc>
+        <w:tc>
+          <w:tcPr>
+            <w:shd w:fill="FFFFFF"/>
+            <w:vAlign w:val="center"/>
+          </w:tcPr>
+          <w:p>
+            <w:pPr>
+              <w:pBdr/>
+              <w:spacing w:before="20" w:after="20"/>
+              <w:ind w:left="20" w:right="20"/>
+              <w:jc w:val="center"/>
+            </w:pPr>
+            <w:r>
+              <w:rPr>
+                <w:rFonts w:ascii="Times New Roman" w:hAnsi="Times New Roman" w:cs="Times New Roman"/>
+                <w:color w:val="000000"/>
+                <w:sz w:val="20"/>
+              </w:rPr>
+              <w:t xml:space="preserve"/>
+            </w:r>
+            <w:r>
+              <w:rPr>
+                <w:rFonts w:ascii="Times New Roman" w:hAnsi="Times New Roman" w:cs="Times New Roman"/>
+                <w:color w:val="000000"/>
+                <w:sz w:val="20"/>
+              </w:rPr>
+              <w:t xml:space="preserve">27710</w:t>
+            </w:r>
+          </w:p>
+        </w:tc>
+        <w:tc>
+          <w:tcPr>
+            <w:shd w:fill="FFFFFF"/>
+            <w:vAlign w:val="center"/>
+          </w:tcPr>
+          <w:p>
+            <w:pPr>
+              <w:pBdr/>
+              <w:spacing w:before="20" w:after="20"/>
+              <w:ind w:left="20" w:right="20"/>
+              <w:jc w:val="center"/>
+            </w:pPr>
+            <w:r>
+              <w:rPr>
+                <w:rFonts w:ascii="Times New Roman" w:hAnsi="Times New Roman" w:cs="Times New Roman"/>
+                <w:color w:val="000000"/>
+                <w:sz w:val="20"/>
+              </w:rPr>
+              <w:t xml:space="preserve"/>
+            </w:r>
+            <w:r>
+              <w:rPr>
+                <w:rFonts w:ascii="Times New Roman" w:hAnsi="Times New Roman" w:cs="Times New Roman"/>
+                <w:color w:val="000000"/>
+                <w:sz w:val="20"/>
+              </w:rPr>
+              <w:t xml:space="preserve">0.17</w:t>
+            </w:r>
+          </w:p>
+        </w:tc>
+        <w:tc>
+          <w:tcPr>
+            <w:shd w:fill="FFFFFF"/>
+            <w:vAlign w:val="center"/>
+          </w:tcPr>
+          <w:p>
+            <w:pPr>
+              <w:pBdr/>
+              <w:spacing w:before="20" w:after="20"/>
+              <w:ind w:left="20" w:right="20"/>
+              <w:jc w:val="center"/>
+            </w:pPr>
+            <w:r>
+              <w:rPr>
+                <w:rFonts w:ascii="Times New Roman" w:hAnsi="Times New Roman" w:cs="Times New Roman"/>
+                <w:color w:val="000000"/>
+                <w:sz w:val="20"/>
+              </w:rPr>
+              <w:t xml:space="preserve"/>
+            </w:r>
+            <w:r>
+              <w:rPr>
+                <w:rFonts w:ascii="Times New Roman" w:hAnsi="Times New Roman" w:cs="Times New Roman"/>
+                <w:color w:val="000000"/>
+                <w:sz w:val="20"/>
+              </w:rPr>
+              <w:t xml:space="preserve">0.28</w:t>
+            </w:r>
+          </w:p>
+        </w:tc>
+        <w:tc>
+          <w:tcPr>
+            <w:shd w:fill="FFFFFF"/>
+            <w:vAlign w:val="center"/>
+          </w:tcPr>
+          <w:p>
+            <w:pPr>
+              <w:pBdr/>
+              <w:spacing w:before="20" w:after="20"/>
+              <w:ind w:left="20" w:right="20"/>
+              <w:jc w:val="center"/>
+            </w:pPr>
+            <w:r>
+              <w:rPr>
+                <w:rFonts w:ascii="Times New Roman" w:hAnsi="Times New Roman" w:cs="Times New Roman"/>
+                <w:color w:val="000000"/>
+                <w:sz w:val="20"/>
+              </w:rPr>
+              <w:t xml:space="preserve"/>
+            </w:r>
+            <w:r>
+              <w:rPr>
+                <w:rFonts w:ascii="Times New Roman" w:hAnsi="Times New Roman" w:cs="Times New Roman"/>
+                <w:color w:val="000000"/>
+                <w:sz w:val="20"/>
+              </w:rPr>
+              <w:t xml:space="preserve">0.22</w:t>
             </w:r>
           </w:p>
         </w:tc>
@@ -392,7 +630,7 @@
                 <w:color w:val="000000"/>
                 <w:sz w:val="20"/>
               </w:rPr>
-              <w:t xml:space="preserve">0.521</w:t>
+              <w:t xml:space="preserve"> 8030</w:t>
             </w:r>
           </w:p>
         </w:tc>
@@ -422,7 +660,97 @@
                 <w:color w:val="000000"/>
                 <w:sz w:val="20"/>
               </w:rPr>
-              <w:t xml:space="preserve">0.490</w:t>
+              <w:t xml:space="preserve">13325</w:t>
+            </w:r>
+          </w:p>
+        </w:tc>
+        <w:tc>
+          <w:tcPr>
+            <w:shd w:fill="E5E5E5"/>
+            <w:vAlign w:val="center"/>
+          </w:tcPr>
+          <w:p>
+            <w:pPr>
+              <w:pBdr/>
+              <w:spacing w:before="20" w:after="20"/>
+              <w:ind w:left="20" w:right="20"/>
+              <w:jc w:val="center"/>
+            </w:pPr>
+            <w:r>
+              <w:rPr>
+                <w:rFonts w:ascii="Times New Roman" w:hAnsi="Times New Roman" w:cs="Times New Roman"/>
+                <w:color w:val="000000"/>
+                <w:sz w:val="20"/>
+              </w:rPr>
+              <w:t xml:space="preserve"/>
+            </w:r>
+            <w:r>
+              <w:rPr>
+                <w:rFonts w:ascii="Times New Roman" w:hAnsi="Times New Roman" w:cs="Times New Roman"/>
+                <w:color w:val="000000"/>
+                <w:sz w:val="20"/>
+              </w:rPr>
+              <w:t xml:space="preserve">0.11</w:t>
+            </w:r>
+          </w:p>
+        </w:tc>
+        <w:tc>
+          <w:tcPr>
+            <w:shd w:fill="E5E5E5"/>
+            <w:vAlign w:val="center"/>
+          </w:tcPr>
+          <w:p>
+            <w:pPr>
+              <w:pBdr/>
+              <w:spacing w:before="20" w:after="20"/>
+              <w:ind w:left="20" w:right="20"/>
+              <w:jc w:val="center"/>
+            </w:pPr>
+            <w:r>
+              <w:rPr>
+                <w:rFonts w:ascii="Times New Roman" w:hAnsi="Times New Roman" w:cs="Times New Roman"/>
+                <w:color w:val="000000"/>
+                <w:sz w:val="20"/>
+              </w:rPr>
+              <w:t xml:space="preserve"/>
+            </w:r>
+            <w:r>
+              <w:rPr>
+                <w:rFonts w:ascii="Times New Roman" w:hAnsi="Times New Roman" w:cs="Times New Roman"/>
+                <w:color w:val="000000"/>
+                <w:sz w:val="20"/>
+              </w:rPr>
+              <w:t xml:space="preserve">0.11</w:t>
+            </w:r>
+          </w:p>
+        </w:tc>
+        <w:tc>
+          <w:tcPr>
+            <w:shd w:fill="E5E5E5"/>
+            <w:vAlign w:val="center"/>
+          </w:tcPr>
+          <w:p>
+            <w:pPr>
+              <w:pBdr/>
+              <w:spacing w:before="20" w:after="20"/>
+              <w:ind w:left="20" w:right="20"/>
+              <w:jc w:val="center"/>
+            </w:pPr>
+            <w:r>
+              <w:rPr>
+                <w:rFonts w:ascii="Times New Roman" w:hAnsi="Times New Roman" w:cs="Times New Roman"/>
+                <w:color w:val="000000"/>
+                <w:sz w:val="20"/>
+              </w:rPr>
+              <w:t xml:space="preserve"/>
+            </w:r>
+            <w:r>
+              <w:rPr>
+                <w:rFonts w:ascii="Times New Roman" w:hAnsi="Times New Roman" w:cs="Times New Roman"/>
+                <w:color w:val="000000"/>
+                <w:sz w:val="20"/>
+              </w:rPr>
+              <w:t xml:space="preserve">0.11</w:t>
             </w:r>
           </w:p>
         </w:tc>
@@ -489,37 +817,127 @@
                 <w:color w:val="000000"/>
                 <w:sz w:val="20"/>
               </w:rPr>
-              <w:t xml:space="preserve">0.480</w:t>
-            </w:r>
-          </w:p>
-        </w:tc>
-        <w:tc>
-          <w:tcPr>
-            <w:shd w:fill="FFFFFF"/>
-            <w:vAlign w:val="center"/>
-          </w:tcPr>
-          <w:p>
-            <w:pPr>
-              <w:pBdr/>
-              <w:spacing w:before="20" w:after="20"/>
-              <w:ind w:left="20" w:right="20"/>
-              <w:jc w:val="center"/>
-            </w:pPr>
-            <w:r>
-              <w:rPr>
-                <w:rFonts w:ascii="Times New Roman" w:hAnsi="Times New Roman" w:cs="Times New Roman"/>
-                <w:color w:val="000000"/>
-                <w:sz w:val="20"/>
-              </w:rPr>
-              <w:t xml:space="preserve"/>
-            </w:r>
-            <w:r>
-              <w:rPr>
-                <w:rFonts w:ascii="Times New Roman" w:hAnsi="Times New Roman" w:cs="Times New Roman"/>
-                <w:color w:val="000000"/>
-                <w:sz w:val="20"/>
-              </w:rPr>
-              <w:t xml:space="preserve">0.489</w:t>
+              <w:t xml:space="preserve">  806</w:t>
+            </w:r>
+          </w:p>
+        </w:tc>
+        <w:tc>
+          <w:tcPr>
+            <w:shd w:fill="FFFFFF"/>
+            <w:vAlign w:val="center"/>
+          </w:tcPr>
+          <w:p>
+            <w:pPr>
+              <w:pBdr/>
+              <w:spacing w:before="20" w:after="20"/>
+              <w:ind w:left="20" w:right="20"/>
+              <w:jc w:val="center"/>
+            </w:pPr>
+            <w:r>
+              <w:rPr>
+                <w:rFonts w:ascii="Times New Roman" w:hAnsi="Times New Roman" w:cs="Times New Roman"/>
+                <w:color w:val="000000"/>
+                <w:sz w:val="20"/>
+              </w:rPr>
+              <w:t xml:space="preserve"/>
+            </w:r>
+            <w:r>
+              <w:rPr>
+                <w:rFonts w:ascii="Times New Roman" w:hAnsi="Times New Roman" w:cs="Times New Roman"/>
+                <w:color w:val="000000"/>
+                <w:sz w:val="20"/>
+              </w:rPr>
+              <w:t xml:space="preserve"> 8862</w:t>
+            </w:r>
+          </w:p>
+        </w:tc>
+        <w:tc>
+          <w:tcPr>
+            <w:shd w:fill="FFFFFF"/>
+            <w:vAlign w:val="center"/>
+          </w:tcPr>
+          <w:p>
+            <w:pPr>
+              <w:pBdr/>
+              <w:spacing w:before="20" w:after="20"/>
+              <w:ind w:left="20" w:right="20"/>
+              <w:jc w:val="center"/>
+            </w:pPr>
+            <w:r>
+              <w:rPr>
+                <w:rFonts w:ascii="Times New Roman" w:hAnsi="Times New Roman" w:cs="Times New Roman"/>
+                <w:color w:val="000000"/>
+                <w:sz w:val="20"/>
+              </w:rPr>
+              <w:t xml:space="preserve"/>
+            </w:r>
+            <w:r>
+              <w:rPr>
+                <w:rFonts w:ascii="Times New Roman" w:hAnsi="Times New Roman" w:cs="Times New Roman"/>
+                <w:color w:val="000000"/>
+                <w:sz w:val="20"/>
+              </w:rPr>
+              <w:t xml:space="preserve">0.00</w:t>
+            </w:r>
+          </w:p>
+        </w:tc>
+        <w:tc>
+          <w:tcPr>
+            <w:shd w:fill="FFFFFF"/>
+            <w:vAlign w:val="center"/>
+          </w:tcPr>
+          <w:p>
+            <w:pPr>
+              <w:pBdr/>
+              <w:spacing w:before="20" w:after="20"/>
+              <w:ind w:left="20" w:right="20"/>
+              <w:jc w:val="center"/>
+            </w:pPr>
+            <w:r>
+              <w:rPr>
+                <w:rFonts w:ascii="Times New Roman" w:hAnsi="Times New Roman" w:cs="Times New Roman"/>
+                <w:color w:val="000000"/>
+                <w:sz w:val="20"/>
+              </w:rPr>
+              <w:t xml:space="preserve"/>
+            </w:r>
+            <w:r>
+              <w:rPr>
+                <w:rFonts w:ascii="Times New Roman" w:hAnsi="Times New Roman" w:cs="Times New Roman"/>
+                <w:color w:val="000000"/>
+                <w:sz w:val="20"/>
+              </w:rPr>
+              <w:t xml:space="preserve">0.05</w:t>
+            </w:r>
+          </w:p>
+        </w:tc>
+        <w:tc>
+          <w:tcPr>
+            <w:shd w:fill="FFFFFF"/>
+            <w:vAlign w:val="center"/>
+          </w:tcPr>
+          <w:p>
+            <w:pPr>
+              <w:pBdr/>
+              <w:spacing w:before="20" w:after="20"/>
+              <w:ind w:left="20" w:right="20"/>
+              <w:jc w:val="center"/>
+            </w:pPr>
+            <w:r>
+              <w:rPr>
+                <w:rFonts w:ascii="Times New Roman" w:hAnsi="Times New Roman" w:cs="Times New Roman"/>
+                <w:color w:val="000000"/>
+                <w:sz w:val="20"/>
+              </w:rPr>
+              <w:t xml:space="preserve"/>
+            </w:r>
+            <w:r>
+              <w:rPr>
+                <w:rFonts w:ascii="Times New Roman" w:hAnsi="Times New Roman" w:cs="Times New Roman"/>
+                <w:color w:val="000000"/>
+                <w:sz w:val="20"/>
+              </w:rPr>
+              <w:t xml:space="preserve">0.03</w:t>
             </w:r>
           </w:p>
         </w:tc>
@@ -586,7 +1004,7 @@
                 <w:color w:val="000000"/>
                 <w:sz w:val="20"/>
               </w:rPr>
-              <w:t xml:space="preserve">0.460</w:t>
+              <w:t xml:space="preserve"> 8480</w:t>
             </w:r>
           </w:p>
         </w:tc>
@@ -616,7 +1034,97 @@
                 <w:color w:val="000000"/>
                 <w:sz w:val="20"/>
               </w:rPr>
-              <w:t xml:space="preserve">0.515</w:t>
+              <w:t xml:space="preserve"> 5839</w:t>
+            </w:r>
+          </w:p>
+        </w:tc>
+        <w:tc>
+          <w:tcPr>
+            <w:shd w:fill="E5E5E5"/>
+            <w:vAlign w:val="center"/>
+          </w:tcPr>
+          <w:p>
+            <w:pPr>
+              <w:pBdr/>
+              <w:spacing w:before="20" w:after="20"/>
+              <w:ind w:left="20" w:right="20"/>
+              <w:jc w:val="center"/>
+            </w:pPr>
+            <w:r>
+              <w:rPr>
+                <w:rFonts w:ascii="Times New Roman" w:hAnsi="Times New Roman" w:cs="Times New Roman"/>
+                <w:color w:val="000000"/>
+                <w:sz w:val="20"/>
+              </w:rPr>
+              <w:t xml:space="preserve"/>
+            </w:r>
+            <w:r>
+              <w:rPr>
+                <w:rFonts w:ascii="Times New Roman" w:hAnsi="Times New Roman" w:cs="Times New Roman"/>
+                <w:color w:val="000000"/>
+                <w:sz w:val="20"/>
+              </w:rPr>
+              <w:t xml:space="preserve">0.11</w:t>
+            </w:r>
+          </w:p>
+        </w:tc>
+        <w:tc>
+          <w:tcPr>
+            <w:shd w:fill="E5E5E5"/>
+            <w:vAlign w:val="center"/>
+          </w:tcPr>
+          <w:p>
+            <w:pPr>
+              <w:pBdr/>
+              <w:spacing w:before="20" w:after="20"/>
+              <w:ind w:left="20" w:right="20"/>
+              <w:jc w:val="center"/>
+            </w:pPr>
+            <w:r>
+              <w:rPr>
+                <w:rFonts w:ascii="Times New Roman" w:hAnsi="Times New Roman" w:cs="Times New Roman"/>
+                <w:color w:val="000000"/>
+                <w:sz w:val="20"/>
+              </w:rPr>
+              <w:t xml:space="preserve"/>
+            </w:r>
+            <w:r>
+              <w:rPr>
+                <w:rFonts w:ascii="Times New Roman" w:hAnsi="Times New Roman" w:cs="Times New Roman"/>
+                <w:color w:val="000000"/>
+                <w:sz w:val="20"/>
+              </w:rPr>
+              <w:t xml:space="preserve">0.02</w:t>
+            </w:r>
+          </w:p>
+        </w:tc>
+        <w:tc>
+          <w:tcPr>
+            <w:shd w:fill="E5E5E5"/>
+            <w:vAlign w:val="center"/>
+          </w:tcPr>
+          <w:p>
+            <w:pPr>
+              <w:pBdr/>
+              <w:spacing w:before="20" w:after="20"/>
+              <w:ind w:left="20" w:right="20"/>
+              <w:jc w:val="center"/>
+            </w:pPr>
+            <w:r>
+              <w:rPr>
+                <w:rFonts w:ascii="Times New Roman" w:hAnsi="Times New Roman" w:cs="Times New Roman"/>
+                <w:color w:val="000000"/>
+                <w:sz w:val="20"/>
+              </w:rPr>
+              <w:t xml:space="preserve"/>
+            </w:r>
+            <w:r>
+              <w:rPr>
+                <w:rFonts w:ascii="Times New Roman" w:hAnsi="Times New Roman" w:cs="Times New Roman"/>
+                <w:color w:val="000000"/>
+                <w:sz w:val="20"/>
+              </w:rPr>
+              <w:t xml:space="preserve">0.07</w:t>
             </w:r>
           </w:p>
         </w:tc>
@@ -683,37 +1191,127 @@
                 <w:color w:val="000000"/>
                 <w:sz w:val="20"/>
               </w:rPr>
-              <w:t xml:space="preserve">0.639</w:t>
-            </w:r>
-          </w:p>
-        </w:tc>
-        <w:tc>
-          <w:tcPr>
-            <w:shd w:fill="FFFFFF"/>
-            <w:vAlign w:val="center"/>
-          </w:tcPr>
-          <w:p>
-            <w:pPr>
-              <w:pBdr/>
-              <w:spacing w:before="20" w:after="20"/>
-              <w:ind w:left="20" w:right="20"/>
-              <w:jc w:val="center"/>
-            </w:pPr>
-            <w:r>
-              <w:rPr>
-                <w:rFonts w:ascii="Times New Roman" w:hAnsi="Times New Roman" w:cs="Times New Roman"/>
-                <w:color w:val="000000"/>
-                <w:sz w:val="20"/>
-              </w:rPr>
-              <w:t xml:space="preserve"/>
-            </w:r>
-            <w:r>
-              <w:rPr>
-                <w:rFonts w:ascii="Times New Roman" w:hAnsi="Times New Roman" w:cs="Times New Roman"/>
-                <w:color w:val="000000"/>
-                <w:sz w:val="20"/>
-              </w:rPr>
-              <w:t xml:space="preserve">0.780</w:t>
+              <w:t xml:space="preserve">17871</w:t>
+            </w:r>
+          </w:p>
+        </w:tc>
+        <w:tc>
+          <w:tcPr>
+            <w:shd w:fill="FFFFFF"/>
+            <w:vAlign w:val="center"/>
+          </w:tcPr>
+          <w:p>
+            <w:pPr>
+              <w:pBdr/>
+              <w:spacing w:before="20" w:after="20"/>
+              <w:ind w:left="20" w:right="20"/>
+              <w:jc w:val="center"/>
+            </w:pPr>
+            <w:r>
+              <w:rPr>
+                <w:rFonts w:ascii="Times New Roman" w:hAnsi="Times New Roman" w:cs="Times New Roman"/>
+                <w:color w:val="000000"/>
+                <w:sz w:val="20"/>
+              </w:rPr>
+              <w:t xml:space="preserve"/>
+            </w:r>
+            <w:r>
+              <w:rPr>
+                <w:rFonts w:ascii="Times New Roman" w:hAnsi="Times New Roman" w:cs="Times New Roman"/>
+                <w:color w:val="000000"/>
+                <w:sz w:val="20"/>
+              </w:rPr>
+              <w:t xml:space="preserve">71934</w:t>
+            </w:r>
+          </w:p>
+        </w:tc>
+        <w:tc>
+          <w:tcPr>
+            <w:shd w:fill="FFFFFF"/>
+            <w:vAlign w:val="center"/>
+          </w:tcPr>
+          <w:p>
+            <w:pPr>
+              <w:pBdr/>
+              <w:spacing w:before="20" w:after="20"/>
+              <w:ind w:left="20" w:right="20"/>
+              <w:jc w:val="center"/>
+            </w:pPr>
+            <w:r>
+              <w:rPr>
+                <w:rFonts w:ascii="Times New Roman" w:hAnsi="Times New Roman" w:cs="Times New Roman"/>
+                <w:color w:val="000000"/>
+                <w:sz w:val="20"/>
+              </w:rPr>
+              <w:t xml:space="preserve"/>
+            </w:r>
+            <w:r>
+              <w:rPr>
+                <w:rFonts w:ascii="Times New Roman" w:hAnsi="Times New Roman" w:cs="Times New Roman"/>
+                <w:color w:val="000000"/>
+                <w:sz w:val="20"/>
+              </w:rPr>
+              <w:t xml:space="preserve">0.25</w:t>
+            </w:r>
+          </w:p>
+        </w:tc>
+        <w:tc>
+          <w:tcPr>
+            <w:shd w:fill="FFFFFF"/>
+            <w:vAlign w:val="center"/>
+          </w:tcPr>
+          <w:p>
+            <w:pPr>
+              <w:pBdr/>
+              <w:spacing w:before="20" w:after="20"/>
+              <w:ind w:left="20" w:right="20"/>
+              <w:jc w:val="center"/>
+            </w:pPr>
+            <w:r>
+              <w:rPr>
+                <w:rFonts w:ascii="Times New Roman" w:hAnsi="Times New Roman" w:cs="Times New Roman"/>
+                <w:color w:val="000000"/>
+                <w:sz w:val="20"/>
+              </w:rPr>
+              <w:t xml:space="preserve"/>
+            </w:r>
+            <w:r>
+              <w:rPr>
+                <w:rFonts w:ascii="Times New Roman" w:hAnsi="Times New Roman" w:cs="Times New Roman"/>
+                <w:color w:val="000000"/>
+                <w:sz w:val="20"/>
+              </w:rPr>
+              <w:t xml:space="preserve">0.80</w:t>
+            </w:r>
+          </w:p>
+        </w:tc>
+        <w:tc>
+          <w:tcPr>
+            <w:shd w:fill="FFFFFF"/>
+            <w:vAlign w:val="center"/>
+          </w:tcPr>
+          <w:p>
+            <w:pPr>
+              <w:pBdr/>
+              <w:spacing w:before="20" w:after="20"/>
+              <w:ind w:left="20" w:right="20"/>
+              <w:jc w:val="center"/>
+            </w:pPr>
+            <w:r>
+              <w:rPr>
+                <w:rFonts w:ascii="Times New Roman" w:hAnsi="Times New Roman" w:cs="Times New Roman"/>
+                <w:color w:val="000000"/>
+                <w:sz w:val="20"/>
+              </w:rPr>
+              <w:t xml:space="preserve"/>
+            </w:r>
+            <w:r>
+              <w:rPr>
+                <w:rFonts w:ascii="Times New Roman" w:hAnsi="Times New Roman" w:cs="Times New Roman"/>
+                <w:color w:val="000000"/>
+                <w:sz w:val="20"/>
+              </w:rPr>
+              <w:t xml:space="preserve">0.52</w:t>
             </w:r>
           </w:p>
         </w:tc>
@@ -780,7 +1378,7 @@
                 <w:color w:val="000000"/>
                 <w:sz w:val="20"/>
               </w:rPr>
-              <w:t xml:space="preserve">0.476</w:t>
+              <w:t xml:space="preserve">20341</w:t>
             </w:r>
           </w:p>
         </w:tc>
@@ -810,7 +1408,97 @@
                 <w:color w:val="000000"/>
                 <w:sz w:val="20"/>
               </w:rPr>
-              <w:t xml:space="preserve">0.965</w:t>
+              <w:t xml:space="preserve">19279</w:t>
+            </w:r>
+          </w:p>
+        </w:tc>
+        <w:tc>
+          <w:tcPr>
+            <w:shd w:fill="E5E5E5"/>
+            <w:vAlign w:val="center"/>
+          </w:tcPr>
+          <w:p>
+            <w:pPr>
+              <w:pBdr/>
+              <w:spacing w:before="20" w:after="20"/>
+              <w:ind w:left="20" w:right="20"/>
+              <w:jc w:val="center"/>
+            </w:pPr>
+            <w:r>
+              <w:rPr>
+                <w:rFonts w:ascii="Times New Roman" w:hAnsi="Times New Roman" w:cs="Times New Roman"/>
+                <w:color w:val="000000"/>
+                <w:sz w:val="20"/>
+              </w:rPr>
+              <w:t xml:space="preserve"/>
+            </w:r>
+            <w:r>
+              <w:rPr>
+                <w:rFonts w:ascii="Times New Roman" w:hAnsi="Times New Roman" w:cs="Times New Roman"/>
+                <w:color w:val="000000"/>
+                <w:sz w:val="20"/>
+              </w:rPr>
+              <w:t xml:space="preserve">0.28</w:t>
+            </w:r>
+          </w:p>
+        </w:tc>
+        <w:tc>
+          <w:tcPr>
+            <w:shd w:fill="E5E5E5"/>
+            <w:vAlign w:val="center"/>
+          </w:tcPr>
+          <w:p>
+            <w:pPr>
+              <w:pBdr/>
+              <w:spacing w:before="20" w:after="20"/>
+              <w:ind w:left="20" w:right="20"/>
+              <w:jc w:val="center"/>
+            </w:pPr>
+            <w:r>
+              <w:rPr>
+                <w:rFonts w:ascii="Times New Roman" w:hAnsi="Times New Roman" w:cs="Times New Roman"/>
+                <w:color w:val="000000"/>
+                <w:sz w:val="20"/>
+              </w:rPr>
+              <w:t xml:space="preserve"/>
+            </w:r>
+            <w:r>
+              <w:rPr>
+                <w:rFonts w:ascii="Times New Roman" w:hAnsi="Times New Roman" w:cs="Times New Roman"/>
+                <w:color w:val="000000"/>
+                <w:sz w:val="20"/>
+              </w:rPr>
+              <w:t xml:space="preserve">0.18</w:t>
+            </w:r>
+          </w:p>
+        </w:tc>
+        <w:tc>
+          <w:tcPr>
+            <w:shd w:fill="E5E5E5"/>
+            <w:vAlign w:val="center"/>
+          </w:tcPr>
+          <w:p>
+            <w:pPr>
+              <w:pBdr/>
+              <w:spacing w:before="20" w:after="20"/>
+              <w:ind w:left="20" w:right="20"/>
+              <w:jc w:val="center"/>
+            </w:pPr>
+            <w:r>
+              <w:rPr>
+                <w:rFonts w:ascii="Times New Roman" w:hAnsi="Times New Roman" w:cs="Times New Roman"/>
+                <w:color w:val="000000"/>
+                <w:sz w:val="20"/>
+              </w:rPr>
+              <w:t xml:space="preserve"/>
+            </w:r>
+            <w:r>
+              <w:rPr>
+                <w:rFonts w:ascii="Times New Roman" w:hAnsi="Times New Roman" w:cs="Times New Roman"/>
+                <w:color w:val="000000"/>
+                <w:sz w:val="20"/>
+              </w:rPr>
+              <w:t xml:space="preserve">0.23</w:t>
             </w:r>
           </w:p>
         </w:tc>
@@ -877,37 +1565,127 @@
                 <w:color w:val="000000"/>
                 <w:sz w:val="20"/>
               </w:rPr>
-              <w:t xml:space="preserve">0.458</w:t>
-            </w:r>
-          </w:p>
-        </w:tc>
-        <w:tc>
-          <w:tcPr>
-            <w:shd w:fill="FFFFFF"/>
-            <w:vAlign w:val="center"/>
-          </w:tcPr>
-          <w:p>
-            <w:pPr>
-              <w:pBdr/>
-              <w:spacing w:before="20" w:after="20"/>
-              <w:ind w:left="20" w:right="20"/>
-              <w:jc w:val="center"/>
-            </w:pPr>
-            <w:r>
-              <w:rPr>
-                <w:rFonts w:ascii="Times New Roman" w:hAnsi="Times New Roman" w:cs="Times New Roman"/>
-                <w:color w:val="000000"/>
-                <w:sz w:val="20"/>
-              </w:rPr>
-              <w:t xml:space="preserve"/>
-            </w:r>
-            <w:r>
-              <w:rPr>
-                <w:rFonts w:ascii="Times New Roman" w:hAnsi="Times New Roman" w:cs="Times New Roman"/>
-                <w:color w:val="000000"/>
-                <w:sz w:val="20"/>
-              </w:rPr>
-              <w:t xml:space="preserve">0.489</w:t>
+              <w:t xml:space="preserve">  617</w:t>
+            </w:r>
+          </w:p>
+        </w:tc>
+        <w:tc>
+          <w:tcPr>
+            <w:shd w:fill="FFFFFF"/>
+            <w:vAlign w:val="center"/>
+          </w:tcPr>
+          <w:p>
+            <w:pPr>
+              <w:pBdr/>
+              <w:spacing w:before="20" w:after="20"/>
+              <w:ind w:left="20" w:right="20"/>
+              <w:jc w:val="center"/>
+            </w:pPr>
+            <w:r>
+              <w:rPr>
+                <w:rFonts w:ascii="Times New Roman" w:hAnsi="Times New Roman" w:cs="Times New Roman"/>
+                <w:color w:val="000000"/>
+                <w:sz w:val="20"/>
+              </w:rPr>
+              <w:t xml:space="preserve"/>
+            </w:r>
+            <w:r>
+              <w:rPr>
+                <w:rFonts w:ascii="Times New Roman" w:hAnsi="Times New Roman" w:cs="Times New Roman"/>
+                <w:color w:val="000000"/>
+                <w:sz w:val="20"/>
+              </w:rPr>
+              <w:t xml:space="preserve">10759</w:t>
+            </w:r>
+          </w:p>
+        </w:tc>
+        <w:tc>
+          <w:tcPr>
+            <w:shd w:fill="FFFFFF"/>
+            <w:vAlign w:val="center"/>
+          </w:tcPr>
+          <w:p>
+            <w:pPr>
+              <w:pBdr/>
+              <w:spacing w:before="20" w:after="20"/>
+              <w:ind w:left="20" w:right="20"/>
+              <w:jc w:val="center"/>
+            </w:pPr>
+            <w:r>
+              <w:rPr>
+                <w:rFonts w:ascii="Times New Roman" w:hAnsi="Times New Roman" w:cs="Times New Roman"/>
+                <w:color w:val="000000"/>
+                <w:sz w:val="20"/>
+              </w:rPr>
+              <w:t xml:space="preserve"/>
+            </w:r>
+            <w:r>
+              <w:rPr>
+                <w:rFonts w:ascii="Times New Roman" w:hAnsi="Times New Roman" w:cs="Times New Roman"/>
+                <w:color w:val="000000"/>
+                <w:sz w:val="20"/>
+              </w:rPr>
+              <w:t xml:space="preserve">0.00</w:t>
+            </w:r>
+          </w:p>
+        </w:tc>
+        <w:tc>
+          <w:tcPr>
+            <w:shd w:fill="FFFFFF"/>
+            <w:vAlign w:val="center"/>
+          </w:tcPr>
+          <w:p>
+            <w:pPr>
+              <w:pBdr/>
+              <w:spacing w:before="20" w:after="20"/>
+              <w:ind w:left="20" w:right="20"/>
+              <w:jc w:val="center"/>
+            </w:pPr>
+            <w:r>
+              <w:rPr>
+                <w:rFonts w:ascii="Times New Roman" w:hAnsi="Times New Roman" w:cs="Times New Roman"/>
+                <w:color w:val="000000"/>
+                <w:sz w:val="20"/>
+              </w:rPr>
+              <w:t xml:space="preserve"/>
+            </w:r>
+            <w:r>
+              <w:rPr>
+                <w:rFonts w:ascii="Times New Roman" w:hAnsi="Times New Roman" w:cs="Times New Roman"/>
+                <w:color w:val="000000"/>
+                <w:sz w:val="20"/>
+              </w:rPr>
+              <w:t xml:space="preserve">0.08</w:t>
+            </w:r>
+          </w:p>
+        </w:tc>
+        <w:tc>
+          <w:tcPr>
+            <w:shd w:fill="FFFFFF"/>
+            <w:vAlign w:val="center"/>
+          </w:tcPr>
+          <w:p>
+            <w:pPr>
+              <w:pBdr/>
+              <w:spacing w:before="20" w:after="20"/>
+              <w:ind w:left="20" w:right="20"/>
+              <w:jc w:val="center"/>
+            </w:pPr>
+            <w:r>
+              <w:rPr>
+                <w:rFonts w:ascii="Times New Roman" w:hAnsi="Times New Roman" w:cs="Times New Roman"/>
+                <w:color w:val="000000"/>
+                <w:sz w:val="20"/>
+              </w:rPr>
+              <w:t xml:space="preserve"/>
+            </w:r>
+            <w:r>
+              <w:rPr>
+                <w:rFonts w:ascii="Times New Roman" w:hAnsi="Times New Roman" w:cs="Times New Roman"/>
+                <w:color w:val="000000"/>
+                <w:sz w:val="20"/>
+              </w:rPr>
+              <w:t xml:space="preserve">0.04</w:t>
             </w:r>
           </w:p>
         </w:tc>
@@ -974,7 +1752,7 @@
                 <w:color w:val="000000"/>
                 <w:sz w:val="20"/>
               </w:rPr>
-              <w:t xml:space="preserve">0.467</w:t>
+              <w:t xml:space="preserve">  528</w:t>
             </w:r>
           </w:p>
         </w:tc>
@@ -1004,7 +1782,97 @@
                 <w:color w:val="000000"/>
                 <w:sz w:val="20"/>
               </w:rPr>
-              <w:t xml:space="preserve">0.489</w:t>
+              <w:t xml:space="preserve"> 5910</w:t>
+            </w:r>
+          </w:p>
+        </w:tc>
+        <w:tc>
+          <w:tcPr>
+            <w:shd w:fill="E5E5E5"/>
+            <w:vAlign w:val="center"/>
+          </w:tcPr>
+          <w:p>
+            <w:pPr>
+              <w:pBdr/>
+              <w:spacing w:before="20" w:after="20"/>
+              <w:ind w:left="20" w:right="20"/>
+              <w:jc w:val="center"/>
+            </w:pPr>
+            <w:r>
+              <w:rPr>
+                <w:rFonts w:ascii="Times New Roman" w:hAnsi="Times New Roman" w:cs="Times New Roman"/>
+                <w:color w:val="000000"/>
+                <w:sz w:val="20"/>
+              </w:rPr>
+              <w:t xml:space="preserve"/>
+            </w:r>
+            <w:r>
+              <w:rPr>
+                <w:rFonts w:ascii="Times New Roman" w:hAnsi="Times New Roman" w:cs="Times New Roman"/>
+                <w:color w:val="000000"/>
+                <w:sz w:val="20"/>
+              </w:rPr>
+              <w:t xml:space="preserve">0.00</w:t>
+            </w:r>
+          </w:p>
+        </w:tc>
+        <w:tc>
+          <w:tcPr>
+            <w:shd w:fill="E5E5E5"/>
+            <w:vAlign w:val="center"/>
+          </w:tcPr>
+          <w:p>
+            <w:pPr>
+              <w:pBdr/>
+              <w:spacing w:before="20" w:after="20"/>
+              <w:ind w:left="20" w:right="20"/>
+              <w:jc w:val="center"/>
+            </w:pPr>
+            <w:r>
+              <w:rPr>
+                <w:rFonts w:ascii="Times New Roman" w:hAnsi="Times New Roman" w:cs="Times New Roman"/>
+                <w:color w:val="000000"/>
+                <w:sz w:val="20"/>
+              </w:rPr>
+              <w:t xml:space="preserve"/>
+            </w:r>
+            <w:r>
+              <w:rPr>
+                <w:rFonts w:ascii="Times New Roman" w:hAnsi="Times New Roman" w:cs="Times New Roman"/>
+                <w:color w:val="000000"/>
+                <w:sz w:val="20"/>
+              </w:rPr>
+              <w:t xml:space="preserve">0.02</w:t>
+            </w:r>
+          </w:p>
+        </w:tc>
+        <w:tc>
+          <w:tcPr>
+            <w:shd w:fill="E5E5E5"/>
+            <w:vAlign w:val="center"/>
+          </w:tcPr>
+          <w:p>
+            <w:pPr>
+              <w:pBdr/>
+              <w:spacing w:before="20" w:after="20"/>
+              <w:ind w:left="20" w:right="20"/>
+              <w:jc w:val="center"/>
+            </w:pPr>
+            <w:r>
+              <w:rPr>
+                <w:rFonts w:ascii="Times New Roman" w:hAnsi="Times New Roman" w:cs="Times New Roman"/>
+                <w:color w:val="000000"/>
+                <w:sz w:val="20"/>
+              </w:rPr>
+              <w:t xml:space="preserve"/>
+            </w:r>
+            <w:r>
+              <w:rPr>
+                <w:rFonts w:ascii="Times New Roman" w:hAnsi="Times New Roman" w:cs="Times New Roman"/>
+                <w:color w:val="000000"/>
+                <w:sz w:val="20"/>
+              </w:rPr>
+              <w:t xml:space="preserve">0.01</w:t>
             </w:r>
           </w:p>
         </w:tc>
@@ -1071,37 +1939,127 @@
                 <w:color w:val="000000"/>
                 <w:sz w:val="20"/>
               </w:rPr>
-              <w:t xml:space="preserve">0.485</w:t>
-            </w:r>
-          </w:p>
-        </w:tc>
-        <w:tc>
-          <w:tcPr>
-            <w:shd w:fill="FFFFFF"/>
-            <w:vAlign w:val="center"/>
-          </w:tcPr>
-          <w:p>
-            <w:pPr>
-              <w:pBdr/>
-              <w:spacing w:before="20" w:after="20"/>
-              <w:ind w:left="20" w:right="20"/>
-              <w:jc w:val="center"/>
-            </w:pPr>
-            <w:r>
-              <w:rPr>
-                <w:rFonts w:ascii="Times New Roman" w:hAnsi="Times New Roman" w:cs="Times New Roman"/>
-                <w:color w:val="000000"/>
-                <w:sz w:val="20"/>
-              </w:rPr>
-              <w:t xml:space="preserve"/>
-            </w:r>
-            <w:r>
-              <w:rPr>
-                <w:rFonts w:ascii="Times New Roman" w:hAnsi="Times New Roman" w:cs="Times New Roman"/>
-                <w:color w:val="000000"/>
-                <w:sz w:val="20"/>
-              </w:rPr>
-              <w:t xml:space="preserve">0.493</w:t>
+              <w:t xml:space="preserve">12811</w:t>
+            </w:r>
+          </w:p>
+        </w:tc>
+        <w:tc>
+          <w:tcPr>
+            <w:shd w:fill="FFFFFF"/>
+            <w:vAlign w:val="center"/>
+          </w:tcPr>
+          <w:p>
+            <w:pPr>
+              <w:pBdr/>
+              <w:spacing w:before="20" w:after="20"/>
+              <w:ind w:left="20" w:right="20"/>
+              <w:jc w:val="center"/>
+            </w:pPr>
+            <w:r>
+              <w:rPr>
+                <w:rFonts w:ascii="Times New Roman" w:hAnsi="Times New Roman" w:cs="Times New Roman"/>
+                <w:color w:val="000000"/>
+                <w:sz w:val="20"/>
+              </w:rPr>
+              <w:t xml:space="preserve"/>
+            </w:r>
+            <w:r>
+              <w:rPr>
+                <w:rFonts w:ascii="Times New Roman" w:hAnsi="Times New Roman" w:cs="Times New Roman"/>
+                <w:color w:val="000000"/>
+                <w:sz w:val="20"/>
+              </w:rPr>
+              <w:t xml:space="preserve">18128</w:t>
+            </w:r>
+          </w:p>
+        </w:tc>
+        <w:tc>
+          <w:tcPr>
+            <w:shd w:fill="FFFFFF"/>
+            <w:vAlign w:val="center"/>
+          </w:tcPr>
+          <w:p>
+            <w:pPr>
+              <w:pBdr/>
+              <w:spacing w:before="20" w:after="20"/>
+              <w:ind w:left="20" w:right="20"/>
+              <w:jc w:val="center"/>
+            </w:pPr>
+            <w:r>
+              <w:rPr>
+                <w:rFonts w:ascii="Times New Roman" w:hAnsi="Times New Roman" w:cs="Times New Roman"/>
+                <w:color w:val="000000"/>
+                <w:sz w:val="20"/>
+              </w:rPr>
+              <w:t xml:space="preserve"/>
+            </w:r>
+            <w:r>
+              <w:rPr>
+                <w:rFonts w:ascii="Times New Roman" w:hAnsi="Times New Roman" w:cs="Times New Roman"/>
+                <w:color w:val="000000"/>
+                <w:sz w:val="20"/>
+              </w:rPr>
+              <w:t xml:space="preserve">0.17</w:t>
+            </w:r>
+          </w:p>
+        </w:tc>
+        <w:tc>
+          <w:tcPr>
+            <w:shd w:fill="FFFFFF"/>
+            <w:vAlign w:val="center"/>
+          </w:tcPr>
+          <w:p>
+            <w:pPr>
+              <w:pBdr/>
+              <w:spacing w:before="20" w:after="20"/>
+              <w:ind w:left="20" w:right="20"/>
+              <w:jc w:val="center"/>
+            </w:pPr>
+            <w:r>
+              <w:rPr>
+                <w:rFonts w:ascii="Times New Roman" w:hAnsi="Times New Roman" w:cs="Times New Roman"/>
+                <w:color w:val="000000"/>
+                <w:sz w:val="20"/>
+              </w:rPr>
+              <w:t xml:space="preserve"/>
+            </w:r>
+            <w:r>
+              <w:rPr>
+                <w:rFonts w:ascii="Times New Roman" w:hAnsi="Times New Roman" w:cs="Times New Roman"/>
+                <w:color w:val="000000"/>
+                <w:sz w:val="20"/>
+              </w:rPr>
+              <w:t xml:space="preserve">0.16</w:t>
+            </w:r>
+          </w:p>
+        </w:tc>
+        <w:tc>
+          <w:tcPr>
+            <w:shd w:fill="FFFFFF"/>
+            <w:vAlign w:val="center"/>
+          </w:tcPr>
+          <w:p>
+            <w:pPr>
+              <w:pBdr/>
+              <w:spacing w:before="20" w:after="20"/>
+              <w:ind w:left="20" w:right="20"/>
+              <w:jc w:val="center"/>
+            </w:pPr>
+            <w:r>
+              <w:rPr>
+                <w:rFonts w:ascii="Times New Roman" w:hAnsi="Times New Roman" w:cs="Times New Roman"/>
+                <w:color w:val="000000"/>
+                <w:sz w:val="20"/>
+              </w:rPr>
+              <w:t xml:space="preserve"/>
+            </w:r>
+            <w:r>
+              <w:rPr>
+                <w:rFonts w:ascii="Times New Roman" w:hAnsi="Times New Roman" w:cs="Times New Roman"/>
+                <w:color w:val="000000"/>
+                <w:sz w:val="20"/>
+              </w:rPr>
+              <w:t xml:space="preserve">0.17</w:t>
             </w:r>
           </w:p>
         </w:tc>
@@ -1168,7 +2126,7 @@
                 <w:color w:val="000000"/>
                 <w:sz w:val="20"/>
               </w:rPr>
-              <w:t xml:space="preserve">0.502</w:t>
+              <w:t xml:space="preserve"> 1431</w:t>
             </w:r>
           </w:p>
         </w:tc>
@@ -1198,7 +2156,97 @@
                 <w:color w:val="000000"/>
                 <w:sz w:val="20"/>
               </w:rPr>
-              <w:t xml:space="preserve">0.489</w:t>
+              <w:t xml:space="preserve">88672</w:t>
+            </w:r>
+          </w:p>
+        </w:tc>
+        <w:tc>
+          <w:tcPr>
+            <w:shd w:fill="E5E5E5"/>
+            <w:vAlign w:val="center"/>
+          </w:tcPr>
+          <w:p>
+            <w:pPr>
+              <w:pBdr/>
+              <w:spacing w:before="20" w:after="20"/>
+              <w:ind w:left="20" w:right="20"/>
+              <w:jc w:val="center"/>
+            </w:pPr>
+            <w:r>
+              <w:rPr>
+                <w:rFonts w:ascii="Times New Roman" w:hAnsi="Times New Roman" w:cs="Times New Roman"/>
+                <w:color w:val="000000"/>
+                <w:sz w:val="20"/>
+              </w:rPr>
+              <w:t xml:space="preserve"/>
+            </w:r>
+            <w:r>
+              <w:rPr>
+                <w:rFonts w:ascii="Times New Roman" w:hAnsi="Times New Roman" w:cs="Times New Roman"/>
+                <w:color w:val="000000"/>
+                <w:sz w:val="20"/>
+              </w:rPr>
+              <w:t xml:space="preserve">0.01</w:t>
+            </w:r>
+          </w:p>
+        </w:tc>
+        <w:tc>
+          <w:tcPr>
+            <w:shd w:fill="E5E5E5"/>
+            <w:vAlign w:val="center"/>
+          </w:tcPr>
+          <w:p>
+            <w:pPr>
+              <w:pBdr/>
+              <w:spacing w:before="20" w:after="20"/>
+              <w:ind w:left="20" w:right="20"/>
+              <w:jc w:val="center"/>
+            </w:pPr>
+            <w:r>
+              <w:rPr>
+                <w:rFonts w:ascii="Times New Roman" w:hAnsi="Times New Roman" w:cs="Times New Roman"/>
+                <w:color w:val="000000"/>
+                <w:sz w:val="20"/>
+              </w:rPr>
+              <w:t xml:space="preserve"/>
+            </w:r>
+            <w:r>
+              <w:rPr>
+                <w:rFonts w:ascii="Times New Roman" w:hAnsi="Times New Roman" w:cs="Times New Roman"/>
+                <w:color w:val="000000"/>
+                <w:sz w:val="20"/>
+              </w:rPr>
+              <w:t xml:space="preserve">1.00</w:t>
+            </w:r>
+          </w:p>
+        </w:tc>
+        <w:tc>
+          <w:tcPr>
+            <w:shd w:fill="E5E5E5"/>
+            <w:vAlign w:val="center"/>
+          </w:tcPr>
+          <w:p>
+            <w:pPr>
+              <w:pBdr/>
+              <w:spacing w:before="20" w:after="20"/>
+              <w:ind w:left="20" w:right="20"/>
+              <w:jc w:val="center"/>
+            </w:pPr>
+            <w:r>
+              <w:rPr>
+                <w:rFonts w:ascii="Times New Roman" w:hAnsi="Times New Roman" w:cs="Times New Roman"/>
+                <w:color w:val="000000"/>
+                <w:sz w:val="20"/>
+              </w:rPr>
+              <w:t xml:space="preserve"/>
+            </w:r>
+            <w:r>
+              <w:rPr>
+                <w:rFonts w:ascii="Times New Roman" w:hAnsi="Times New Roman" w:cs="Times New Roman"/>
+                <w:color w:val="000000"/>
+                <w:sz w:val="20"/>
+              </w:rPr>
+              <w:t xml:space="preserve">0.51</w:t>
             </w:r>
           </w:p>
         </w:tc>
@@ -1265,37 +2313,127 @@
                 <w:color w:val="000000"/>
                 <w:sz w:val="20"/>
               </w:rPr>
-              <w:t xml:space="preserve">0.520</w:t>
-            </w:r>
-          </w:p>
-        </w:tc>
-        <w:tc>
-          <w:tcPr>
-            <w:shd w:fill="FFFFFF"/>
-            <w:vAlign w:val="center"/>
-          </w:tcPr>
-          <w:p>
-            <w:pPr>
-              <w:pBdr/>
-              <w:spacing w:before="20" w:after="20"/>
-              <w:ind w:left="20" w:right="20"/>
-              <w:jc w:val="center"/>
-            </w:pPr>
-            <w:r>
-              <w:rPr>
-                <w:rFonts w:ascii="Times New Roman" w:hAnsi="Times New Roman" w:cs="Times New Roman"/>
-                <w:color w:val="000000"/>
-                <w:sz w:val="20"/>
-              </w:rPr>
-              <w:t xml:space="preserve"/>
-            </w:r>
-            <w:r>
-              <w:rPr>
-                <w:rFonts w:ascii="Times New Roman" w:hAnsi="Times New Roman" w:cs="Times New Roman"/>
-                <w:color w:val="000000"/>
-                <w:sz w:val="20"/>
-              </w:rPr>
-              <w:t xml:space="preserve">0.533</w:t>
+              <w:t xml:space="preserve"> 4115</w:t>
+            </w:r>
+          </w:p>
+        </w:tc>
+        <w:tc>
+          <w:tcPr>
+            <w:shd w:fill="FFFFFF"/>
+            <w:vAlign w:val="center"/>
+          </w:tcPr>
+          <w:p>
+            <w:pPr>
+              <w:pBdr/>
+              <w:spacing w:before="20" w:after="20"/>
+              <w:ind w:left="20" w:right="20"/>
+              <w:jc w:val="center"/>
+            </w:pPr>
+            <w:r>
+              <w:rPr>
+                <w:rFonts w:ascii="Times New Roman" w:hAnsi="Times New Roman" w:cs="Times New Roman"/>
+                <w:color w:val="000000"/>
+                <w:sz w:val="20"/>
+              </w:rPr>
+              <w:t xml:space="preserve"/>
+            </w:r>
+            <w:r>
+              <w:rPr>
+                <w:rFonts w:ascii="Times New Roman" w:hAnsi="Times New Roman" w:cs="Times New Roman"/>
+                <w:color w:val="000000"/>
+                <w:sz w:val="20"/>
+              </w:rPr>
+              <w:t xml:space="preserve">18290</w:t>
+            </w:r>
+          </w:p>
+        </w:tc>
+        <w:tc>
+          <w:tcPr>
+            <w:shd w:fill="FFFFFF"/>
+            <w:vAlign w:val="center"/>
+          </w:tcPr>
+          <w:p>
+            <w:pPr>
+              <w:pBdr/>
+              <w:spacing w:before="20" w:after="20"/>
+              <w:ind w:left="20" w:right="20"/>
+              <w:jc w:val="center"/>
+            </w:pPr>
+            <w:r>
+              <w:rPr>
+                <w:rFonts w:ascii="Times New Roman" w:hAnsi="Times New Roman" w:cs="Times New Roman"/>
+                <w:color w:val="000000"/>
+                <w:sz w:val="20"/>
+              </w:rPr>
+              <w:t xml:space="preserve"/>
+            </w:r>
+            <w:r>
+              <w:rPr>
+                <w:rFonts w:ascii="Times New Roman" w:hAnsi="Times New Roman" w:cs="Times New Roman"/>
+                <w:color w:val="000000"/>
+                <w:sz w:val="20"/>
+              </w:rPr>
+              <w:t xml:space="preserve">0.05</w:t>
+            </w:r>
+          </w:p>
+        </w:tc>
+        <w:tc>
+          <w:tcPr>
+            <w:shd w:fill="FFFFFF"/>
+            <w:vAlign w:val="center"/>
+          </w:tcPr>
+          <w:p>
+            <w:pPr>
+              <w:pBdr/>
+              <w:spacing w:before="20" w:after="20"/>
+              <w:ind w:left="20" w:right="20"/>
+              <w:jc w:val="center"/>
+            </w:pPr>
+            <w:r>
+              <w:rPr>
+                <w:rFonts w:ascii="Times New Roman" w:hAnsi="Times New Roman" w:cs="Times New Roman"/>
+                <w:color w:val="000000"/>
+                <w:sz w:val="20"/>
+              </w:rPr>
+              <w:t xml:space="preserve"/>
+            </w:r>
+            <w:r>
+              <w:rPr>
+                <w:rFonts w:ascii="Times New Roman" w:hAnsi="Times New Roman" w:cs="Times New Roman"/>
+                <w:color w:val="000000"/>
+                <w:sz w:val="20"/>
+              </w:rPr>
+              <w:t xml:space="preserve">0.17</w:t>
+            </w:r>
+          </w:p>
+        </w:tc>
+        <w:tc>
+          <w:tcPr>
+            <w:shd w:fill="FFFFFF"/>
+            <w:vAlign w:val="center"/>
+          </w:tcPr>
+          <w:p>
+            <w:pPr>
+              <w:pBdr/>
+              <w:spacing w:before="20" w:after="20"/>
+              <w:ind w:left="20" w:right="20"/>
+              <w:jc w:val="center"/>
+            </w:pPr>
+            <w:r>
+              <w:rPr>
+                <w:rFonts w:ascii="Times New Roman" w:hAnsi="Times New Roman" w:cs="Times New Roman"/>
+                <w:color w:val="000000"/>
+                <w:sz w:val="20"/>
+              </w:rPr>
+              <w:t xml:space="preserve"/>
+            </w:r>
+            <w:r>
+              <w:rPr>
+                <w:rFonts w:ascii="Times New Roman" w:hAnsi="Times New Roman" w:cs="Times New Roman"/>
+                <w:color w:val="000000"/>
+                <w:sz w:val="20"/>
+              </w:rPr>
+              <w:t xml:space="preserve">0.11</w:t>
             </w:r>
           </w:p>
         </w:tc>
@@ -1362,7 +2500,7 @@
                 <w:color w:val="000000"/>
                 <w:sz w:val="20"/>
               </w:rPr>
-              <w:t xml:space="preserve">0.460</w:t>
+              <w:t xml:space="preserve"> 2295</w:t>
             </w:r>
           </w:p>
         </w:tc>
@@ -1392,7 +2530,97 @@
                 <w:color w:val="000000"/>
                 <w:sz w:val="20"/>
               </w:rPr>
-              <w:t xml:space="preserve">0.489</w:t>
+              <w:t xml:space="preserve"> 6021</w:t>
+            </w:r>
+          </w:p>
+        </w:tc>
+        <w:tc>
+          <w:tcPr>
+            <w:shd w:fill="E5E5E5"/>
+            <w:vAlign w:val="center"/>
+          </w:tcPr>
+          <w:p>
+            <w:pPr>
+              <w:pBdr/>
+              <w:spacing w:before="20" w:after="20"/>
+              <w:ind w:left="20" w:right="20"/>
+              <w:jc w:val="center"/>
+            </w:pPr>
+            <w:r>
+              <w:rPr>
+                <w:rFonts w:ascii="Times New Roman" w:hAnsi="Times New Roman" w:cs="Times New Roman"/>
+                <w:color w:val="000000"/>
+                <w:sz w:val="20"/>
+              </w:rPr>
+              <w:t xml:space="preserve"/>
+            </w:r>
+            <w:r>
+              <w:rPr>
+                <w:rFonts w:ascii="Times New Roman" w:hAnsi="Times New Roman" w:cs="Times New Roman"/>
+                <w:color w:val="000000"/>
+                <w:sz w:val="20"/>
+              </w:rPr>
+              <w:t xml:space="preserve">0.03</w:t>
+            </w:r>
+          </w:p>
+        </w:tc>
+        <w:tc>
+          <w:tcPr>
+            <w:shd w:fill="E5E5E5"/>
+            <w:vAlign w:val="center"/>
+          </w:tcPr>
+          <w:p>
+            <w:pPr>
+              <w:pBdr/>
+              <w:spacing w:before="20" w:after="20"/>
+              <w:ind w:left="20" w:right="20"/>
+              <w:jc w:val="center"/>
+            </w:pPr>
+            <w:r>
+              <w:rPr>
+                <w:rFonts w:ascii="Times New Roman" w:hAnsi="Times New Roman" w:cs="Times New Roman"/>
+                <w:color w:val="000000"/>
+                <w:sz w:val="20"/>
+              </w:rPr>
+              <w:t xml:space="preserve"/>
+            </w:r>
+            <w:r>
+              <w:rPr>
+                <w:rFonts w:ascii="Times New Roman" w:hAnsi="Times New Roman" w:cs="Times New Roman"/>
+                <w:color w:val="000000"/>
+                <w:sz w:val="20"/>
+              </w:rPr>
+              <w:t xml:space="preserve">0.02</w:t>
+            </w:r>
+          </w:p>
+        </w:tc>
+        <w:tc>
+          <w:tcPr>
+            <w:shd w:fill="E5E5E5"/>
+            <w:vAlign w:val="center"/>
+          </w:tcPr>
+          <w:p>
+            <w:pPr>
+              <w:pBdr/>
+              <w:spacing w:before="20" w:after="20"/>
+              <w:ind w:left="20" w:right="20"/>
+              <w:jc w:val="center"/>
+            </w:pPr>
+            <w:r>
+              <w:rPr>
+                <w:rFonts w:ascii="Times New Roman" w:hAnsi="Times New Roman" w:cs="Times New Roman"/>
+                <w:color w:val="000000"/>
+                <w:sz w:val="20"/>
+              </w:rPr>
+              <w:t xml:space="preserve"/>
+            </w:r>
+            <w:r>
+              <w:rPr>
+                <w:rFonts w:ascii="Times New Roman" w:hAnsi="Times New Roman" w:cs="Times New Roman"/>
+                <w:color w:val="000000"/>
+                <w:sz w:val="20"/>
+              </w:rPr>
+              <w:t xml:space="preserve">0.02</w:t>
             </w:r>
           </w:p>
         </w:tc>
@@ -1463,7 +2691,7 @@
                 <w:color w:val="000000"/>
                 <w:sz w:val="20"/>
               </w:rPr>
-              <w:t xml:space="preserve">0.365</w:t>
+              <w:t xml:space="preserve">71149</w:t>
             </w:r>
           </w:p>
         </w:tc>
@@ -1496,7 +2724,106 @@
                 <w:color w:val="000000"/>
                 <w:sz w:val="20"/>
               </w:rPr>
-              <w:t xml:space="preserve">0.490</w:t>
+              <w:t xml:space="preserve">15606</w:t>
+            </w:r>
+          </w:p>
+        </w:tc>
+        <w:tc>
+          <w:tcPr>
+            <w:tcBorders>
+              <w:bottom w:val="single" w:color="#000000" w:sz="4"/>
+            </w:tcBorders>
+            <w:shd w:fill="FFFFFF"/>
+            <w:vAlign w:val="center"/>
+          </w:tcPr>
+          <w:p>
+            <w:pPr>
+              <w:pBdr/>
+              <w:spacing w:before="20" w:after="20"/>
+              <w:ind w:left="20" w:right="20"/>
+              <w:jc w:val="center"/>
+            </w:pPr>
+            <w:r>
+              <w:rPr>
+                <w:rFonts w:ascii="Times New Roman" w:hAnsi="Times New Roman" w:cs="Times New Roman"/>
+                <w:color w:val="000000"/>
+                <w:sz w:val="20"/>
+              </w:rPr>
+              <w:t xml:space="preserve"/>
+            </w:r>
+            <w:r>
+              <w:rPr>
+                <w:rFonts w:ascii="Times New Roman" w:hAnsi="Times New Roman" w:cs="Times New Roman"/>
+                <w:color w:val="000000"/>
+                <w:sz w:val="20"/>
+              </w:rPr>
+              <w:t xml:space="preserve">1.00</w:t>
+            </w:r>
+          </w:p>
+        </w:tc>
+        <w:tc>
+          <w:tcPr>
+            <w:tcBorders>
+              <w:bottom w:val="single" w:color="#000000" w:sz="4"/>
+            </w:tcBorders>
+            <w:shd w:fill="FFFFFF"/>
+            <w:vAlign w:val="center"/>
+          </w:tcPr>
+          <w:p>
+            <w:pPr>
+              <w:pBdr/>
+              <w:spacing w:before="20" w:after="20"/>
+              <w:ind w:left="20" w:right="20"/>
+              <w:jc w:val="center"/>
+            </w:pPr>
+            <w:r>
+              <w:rPr>
+                <w:rFonts w:ascii="Times New Roman" w:hAnsi="Times New Roman" w:cs="Times New Roman"/>
+                <w:color w:val="000000"/>
+                <w:sz w:val="20"/>
+              </w:rPr>
+              <w:t xml:space="preserve"/>
+            </w:r>
+            <w:r>
+              <w:rPr>
+                <w:rFonts w:ascii="Times New Roman" w:hAnsi="Times New Roman" w:cs="Times New Roman"/>
+                <w:color w:val="000000"/>
+                <w:sz w:val="20"/>
+              </w:rPr>
+              <w:t xml:space="preserve">0.13</w:t>
+            </w:r>
+          </w:p>
+        </w:tc>
+        <w:tc>
+          <w:tcPr>
+            <w:tcBorders>
+              <w:bottom w:val="single" w:color="#000000" w:sz="4"/>
+            </w:tcBorders>
+            <w:shd w:fill="FFFFFF"/>
+            <w:vAlign w:val="center"/>
+          </w:tcPr>
+          <w:p>
+            <w:pPr>
+              <w:pBdr/>
+              <w:spacing w:before="20" w:after="20"/>
+              <w:ind w:left="20" w:right="20"/>
+              <w:jc w:val="center"/>
+            </w:pPr>
+            <w:r>
+              <w:rPr>
+                <w:rFonts w:ascii="Times New Roman" w:hAnsi="Times New Roman" w:cs="Times New Roman"/>
+                <w:color w:val="000000"/>
+                <w:sz w:val="20"/>
+              </w:rPr>
+              <w:t xml:space="preserve"/>
+            </w:r>
+            <w:r>
+              <w:rPr>
+                <w:rFonts w:ascii="Times New Roman" w:hAnsi="Times New Roman" w:cs="Times New Roman"/>
+                <w:color w:val="000000"/>
+                <w:sz w:val="20"/>
+              </w:rPr>
+              <w:t xml:space="preserve">0.57</w:t>
             </w:r>
           </w:p>
         </w:tc>

</xml_diff>